<commit_message>
Report of part 3 completed
</commit_message>
<xml_diff>
--- a/Session-01/Report/BioSigLab_Report1_99104781.docx
+++ b/Session-01/Report/BioSigLab_Report1_99104781.docx
@@ -5353,8 +5353,18 @@
           <w:lang w:bidi="fa-IR"/>
         </w:rPr>
         <w:lastRenderedPageBreak/>
-        <w:t>بخش اول: سیگنال الکتروانسفالوگرام</w:t>
-      </w:r>
+        <w:t xml:space="preserve">بخش اول: سیگنال </w:t>
+      </w:r>
+      <w:proofErr w:type="spellStart"/>
+      <w:r>
+        <w:rPr>
+          <w:rFonts w:cs="B Shiraz" w:hint="cs"/>
+          <w:rtl/>
+          <w:lang w:bidi="fa-IR"/>
+        </w:rPr>
+        <w:t>الکتروانسفالوگرام</w:t>
+      </w:r>
+      <w:proofErr w:type="spellEnd"/>
     </w:p>
     <w:p>
       <w:pPr>
@@ -5566,13 +5576,41 @@
           <w:lang w:bidi="fa-IR"/>
         </w:rPr>
       </w:pPr>
+      <w:proofErr w:type="spellStart"/>
       <w:r>
         <w:rPr>
           <w:rFonts w:cs="B Shiraz" w:hint="cs"/>
           <w:rtl/>
           <w:lang w:bidi="fa-IR"/>
         </w:rPr>
-        <w:t>ویژگی‌های شکل-زمانی سیگنال در بازه‌های مختلف زمانی</w:t>
+        <w:t>ویژگی‌های</w:t>
+      </w:r>
+      <w:proofErr w:type="spellEnd"/>
+      <w:r>
+        <w:rPr>
+          <w:rFonts w:cs="B Shiraz" w:hint="cs"/>
+          <w:rtl/>
+          <w:lang w:bidi="fa-IR"/>
+        </w:rPr>
+        <w:t xml:space="preserve"> شکل-زمانی سیگنال در </w:t>
+      </w:r>
+      <w:proofErr w:type="spellStart"/>
+      <w:r>
+        <w:rPr>
+          <w:rFonts w:cs="B Shiraz" w:hint="cs"/>
+          <w:rtl/>
+          <w:lang w:bidi="fa-IR"/>
+        </w:rPr>
+        <w:t>بازه‌های</w:t>
+      </w:r>
+      <w:proofErr w:type="spellEnd"/>
+      <w:r>
+        <w:rPr>
+          <w:rFonts w:cs="B Shiraz" w:hint="cs"/>
+          <w:rtl/>
+          <w:lang w:bidi="fa-IR"/>
+        </w:rPr>
+        <w:t xml:space="preserve"> مختلف زمانی</w:t>
       </w:r>
     </w:p>
     <w:p>
@@ -5971,7 +6009,18 @@
           <w:rtl/>
           <w:lang w:bidi="fa-IR"/>
         </w:rPr>
-        <w:t xml:space="preserve"> دامنه در دوره</w:t>
+        <w:t xml:space="preserve"> دامنه در </w:t>
+      </w:r>
+      <w:proofErr w:type="spellStart"/>
+      <w:r>
+        <w:rPr>
+          <w:rFonts w:cs="B Roya"/>
+          <w:sz w:val="24"/>
+          <w:szCs w:val="24"/>
+          <w:rtl/>
+          <w:lang w:bidi="fa-IR"/>
+        </w:rPr>
+        <w:t>دوره</w:t>
       </w:r>
       <w:r>
         <w:rPr>
@@ -6003,6 +6052,7 @@
         </w:rPr>
         <w:t>ی</w:t>
       </w:r>
+      <w:proofErr w:type="spellEnd"/>
       <w:r>
         <w:rPr>
           <w:rFonts w:cs="B Roya"/>
@@ -6131,7 +6181,18 @@
           <w:rtl/>
           <w:lang w:bidi="fa-IR"/>
         </w:rPr>
-        <w:t xml:space="preserve"> که م</w:t>
+        <w:t xml:space="preserve"> که </w:t>
+      </w:r>
+      <w:proofErr w:type="spellStart"/>
+      <w:r>
+        <w:rPr>
+          <w:rFonts w:cs="B Roya"/>
+          <w:sz w:val="24"/>
+          <w:szCs w:val="24"/>
+          <w:rtl/>
+          <w:lang w:bidi="fa-IR"/>
+        </w:rPr>
+        <w:t>م</w:t>
       </w:r>
       <w:r>
         <w:rPr>
@@ -6173,6 +6234,7 @@
         </w:rPr>
         <w:t>م</w:t>
       </w:r>
+      <w:proofErr w:type="spellEnd"/>
       <w:r>
         <w:rPr>
           <w:rFonts w:cs="B Roya"/>
@@ -6653,7 +6715,43 @@
           <w:rtl/>
           <w:lang w:bidi="fa-IR"/>
         </w:rPr>
-        <w:t xml:space="preserve"> در همه کانال‌ها به ازای </w:t>
+        <w:t xml:space="preserve"> در همه </w:t>
+      </w:r>
+      <w:proofErr w:type="spellStart"/>
+      <w:r>
+        <w:rPr>
+          <w:rFonts w:cs="B Shiraz" w:hint="cs"/>
+          <w:rtl/>
+          <w:lang w:bidi="fa-IR"/>
+        </w:rPr>
+        <w:t>کانال‌ها</w:t>
+      </w:r>
+      <w:proofErr w:type="spellEnd"/>
+      <w:r>
+        <w:rPr>
+          <w:rFonts w:cs="B Shiraz" w:hint="cs"/>
+          <w:rtl/>
+          <w:lang w:bidi="fa-IR"/>
+        </w:rPr>
+        <w:t xml:space="preserve"> به </w:t>
+      </w:r>
+      <w:proofErr w:type="spellStart"/>
+      <w:r>
+        <w:rPr>
+          <w:rFonts w:cs="B Shiraz" w:hint="cs"/>
+          <w:rtl/>
+          <w:lang w:bidi="fa-IR"/>
+        </w:rPr>
+        <w:t>ازای</w:t>
+      </w:r>
+      <w:proofErr w:type="spellEnd"/>
+      <w:r>
+        <w:rPr>
+          <w:rFonts w:cs="B Shiraz" w:hint="cs"/>
+          <w:rtl/>
+          <w:lang w:bidi="fa-IR"/>
+        </w:rPr>
+        <w:t xml:space="preserve"> </w:t>
       </w:r>
       <w:r>
         <w:rPr>
@@ -6836,7 +6934,29 @@
           <w:rtl/>
           <w:lang w:bidi="fa-IR"/>
         </w:rPr>
-        <w:t xml:space="preserve">زمانی کانال‌ها، </w:t>
+        <w:t xml:space="preserve">زمانی </w:t>
+      </w:r>
+      <w:proofErr w:type="spellStart"/>
+      <w:r>
+        <w:rPr>
+          <w:rFonts w:cs="B Roya" w:hint="cs"/>
+          <w:i w:val="0"/>
+          <w:iCs w:val="0"/>
+          <w:rtl/>
+          <w:lang w:bidi="fa-IR"/>
+        </w:rPr>
+        <w:t>کانال‌ها</w:t>
+      </w:r>
+      <w:proofErr w:type="spellEnd"/>
+      <w:r>
+        <w:rPr>
+          <w:rFonts w:cs="B Roya" w:hint="cs"/>
+          <w:i w:val="0"/>
+          <w:iCs w:val="0"/>
+          <w:rtl/>
+          <w:lang w:bidi="fa-IR"/>
+        </w:rPr>
+        <w:t xml:space="preserve">، </w:t>
       </w:r>
       <w:r>
         <w:rPr>
@@ -7014,7 +7134,29 @@
           <w:rtl/>
           <w:lang w:bidi="fa-IR"/>
         </w:rPr>
-        <w:t xml:space="preserve">زمانی کانال‌ها، </w:t>
+        <w:t xml:space="preserve">زمانی </w:t>
+      </w:r>
+      <w:proofErr w:type="spellStart"/>
+      <w:r>
+        <w:rPr>
+          <w:rFonts w:cs="B Roya" w:hint="cs"/>
+          <w:i w:val="0"/>
+          <w:iCs w:val="0"/>
+          <w:rtl/>
+          <w:lang w:bidi="fa-IR"/>
+        </w:rPr>
+        <w:t>کانال‌ها</w:t>
+      </w:r>
+      <w:proofErr w:type="spellEnd"/>
+      <w:r>
+        <w:rPr>
+          <w:rFonts w:cs="B Roya" w:hint="cs"/>
+          <w:i w:val="0"/>
+          <w:iCs w:val="0"/>
+          <w:rtl/>
+          <w:lang w:bidi="fa-IR"/>
+        </w:rPr>
+        <w:t xml:space="preserve">، </w:t>
       </w:r>
       <w:r>
         <w:rPr>
@@ -7075,7 +7217,18 @@
           <w:rtl/>
           <w:lang w:bidi="fa-IR"/>
         </w:rPr>
-        <w:t xml:space="preserve"> م</w:t>
+        <w:t xml:space="preserve"> </w:t>
+      </w:r>
+      <w:proofErr w:type="spellStart"/>
+      <w:r>
+        <w:rPr>
+          <w:rFonts w:cs="B Roya"/>
+          <w:sz w:val="24"/>
+          <w:szCs w:val="24"/>
+          <w:rtl/>
+          <w:lang w:bidi="fa-IR"/>
+        </w:rPr>
+        <w:t>م</w:t>
       </w:r>
       <w:r>
         <w:rPr>
@@ -7097,6 +7250,7 @@
         </w:rPr>
         <w:t>توان</w:t>
       </w:r>
+      <w:proofErr w:type="spellEnd"/>
       <w:r>
         <w:rPr>
           <w:rFonts w:cs="B Roya"/>
@@ -7165,7 +7319,18 @@
           <w:rtl/>
           <w:lang w:bidi="fa-IR"/>
         </w:rPr>
-        <w:t xml:space="preserve"> صرع، فرکانس س</w:t>
+        <w:t xml:space="preserve"> صرع، فرکانس </w:t>
+      </w:r>
+      <w:proofErr w:type="spellStart"/>
+      <w:r>
+        <w:rPr>
+          <w:rFonts w:cs="B Roya"/>
+          <w:sz w:val="24"/>
+          <w:szCs w:val="24"/>
+          <w:rtl/>
+          <w:lang w:bidi="fa-IR"/>
+        </w:rPr>
+        <w:t>س</w:t>
       </w:r>
       <w:r>
         <w:rPr>
@@ -7187,6 +7352,7 @@
         </w:rPr>
         <w:t>گنال‌ها</w:t>
       </w:r>
+      <w:proofErr w:type="spellEnd"/>
       <w:r>
         <w:rPr>
           <w:rFonts w:cs="B Roya"/>
@@ -7235,7 +7401,29 @@
           <w:rtl/>
           <w:lang w:bidi="fa-IR"/>
         </w:rPr>
-        <w:t>؛ زیرا این کانال به کانون صرع نزدیک‌تر بوده.</w:t>
+        <w:t xml:space="preserve">؛ زیرا این کانال به کانون صرع </w:t>
+      </w:r>
+      <w:proofErr w:type="spellStart"/>
+      <w:r>
+        <w:rPr>
+          <w:rFonts w:cs="B Roya" w:hint="cs"/>
+          <w:sz w:val="24"/>
+          <w:szCs w:val="24"/>
+          <w:rtl/>
+          <w:lang w:bidi="fa-IR"/>
+        </w:rPr>
+        <w:t>نزدیک‌تر</w:t>
+      </w:r>
+      <w:proofErr w:type="spellEnd"/>
+      <w:r>
+        <w:rPr>
+          <w:rFonts w:cs="B Roya" w:hint="cs"/>
+          <w:sz w:val="24"/>
+          <w:szCs w:val="24"/>
+          <w:rtl/>
+          <w:lang w:bidi="fa-IR"/>
+        </w:rPr>
+        <w:t xml:space="preserve"> بوده.</w:t>
       </w:r>
     </w:p>
     <w:p>
@@ -7252,13 +7440,23 @@
           <w:lang w:bidi="fa-IR"/>
         </w:rPr>
       </w:pPr>
+      <w:proofErr w:type="spellStart"/>
       <w:r>
         <w:rPr>
           <w:rFonts w:cs="B Shiraz" w:hint="cs"/>
           <w:rtl/>
           <w:lang w:bidi="fa-IR"/>
         </w:rPr>
-        <w:t>ویژگی‌های سیگنال زمانی در سه بازه مشخص</w:t>
+        <w:t>ویژگی‌های</w:t>
+      </w:r>
+      <w:proofErr w:type="spellEnd"/>
+      <w:r>
+        <w:rPr>
+          <w:rFonts w:cs="B Shiraz" w:hint="cs"/>
+          <w:rtl/>
+          <w:lang w:bidi="fa-IR"/>
+        </w:rPr>
+        <w:t xml:space="preserve"> سیگنال زمانی در سه بازه مشخص</w:t>
       </w:r>
     </w:p>
     <w:p>
@@ -7343,7 +7541,7 @@
           </mc:Choice>
           <mc:Fallback>
             <w:pict>
-              <v:rect w14:anchorId="692FF9D3" id="Rectangle 2" o:spid="_x0000_s1026" style="position:absolute;margin-left:307.05pt;margin-top:115.75pt;width:65.3pt;height:12pt;z-index:251664384;visibility:visible;mso-wrap-style:square;mso-width-percent:0;mso-wrap-distance-left:9pt;mso-wrap-distance-top:0;mso-wrap-distance-right:9pt;mso-wrap-distance-bottom:0;mso-position-horizontal:absolute;mso-position-horizontal-relative:text;mso-position-vertical:absolute;mso-position-vertical-relative:text;mso-width-percent:0;mso-width-relative:margin;v-text-anchor:middle" o:gfxdata="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" filled="f" strokecolor="#0070c0" strokeweight="1pt"/>
+              <v:rect w14:anchorId="03797266" id="Rectangle 2" o:spid="_x0000_s1026" style="position:absolute;margin-left:307.05pt;margin-top:115.75pt;width:65.3pt;height:12pt;z-index:251664384;visibility:visible;mso-wrap-style:square;mso-width-percent:0;mso-wrap-distance-left:9pt;mso-wrap-distance-top:0;mso-wrap-distance-right:9pt;mso-wrap-distance-bottom:0;mso-position-horizontal:absolute;mso-position-horizontal-relative:text;mso-position-vertical:absolute;mso-position-vertical-relative:text;mso-width-percent:0;mso-width-relative:margin;v-text-anchor:middle" o:gfxdata="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" filled="f" strokecolor="#0070c0" strokeweight="1pt"/>
             </w:pict>
           </mc:Fallback>
         </mc:AlternateContent>
@@ -7420,7 +7618,7 @@
           </mc:Choice>
           <mc:Fallback>
             <w:pict>
-              <v:rect w14:anchorId="78550588" id="Rectangle 2" o:spid="_x0000_s1026" style="position:absolute;margin-left:272.45pt;margin-top:115.75pt;width:34.65pt;height:12pt;z-index:251663360;visibility:visible;mso-wrap-style:square;mso-wrap-distance-left:9pt;mso-wrap-distance-top:0;mso-wrap-distance-right:9pt;mso-wrap-distance-bottom:0;mso-position-horizontal:absolute;mso-position-horizontal-relative:text;mso-position-vertical:absolute;mso-position-vertical-relative:text;v-text-anchor:middle" o:gfxdata="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" filled="f" strokecolor="#00b050" strokeweight="1pt"/>
+              <v:rect w14:anchorId="43F22D7E" id="Rectangle 2" o:spid="_x0000_s1026" style="position:absolute;margin-left:272.45pt;margin-top:115.75pt;width:34.65pt;height:12pt;z-index:251663360;visibility:visible;mso-wrap-style:square;mso-wrap-distance-left:9pt;mso-wrap-distance-top:0;mso-wrap-distance-right:9pt;mso-wrap-distance-bottom:0;mso-position-horizontal:absolute;mso-position-horizontal-relative:text;mso-position-vertical:absolute;mso-position-vertical-relative:text;v-text-anchor:middle" o:gfxdata="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" filled="f" strokecolor="#00b050" strokeweight="1pt"/>
             </w:pict>
           </mc:Fallback>
         </mc:AlternateContent>
@@ -7503,7 +7701,7 @@
           </mc:Choice>
           <mc:Fallback>
             <w:pict>
-              <v:rect w14:anchorId="14209BD5" id="Rectangle 1" o:spid="_x0000_s1026" style="position:absolute;margin-left:135.9pt;margin-top:115.75pt;width:136.6pt;height:12pt;z-index:251662336;visibility:visible;mso-wrap-style:square;mso-width-percent:0;mso-height-percent:0;mso-wrap-distance-left:9pt;mso-wrap-distance-top:0;mso-wrap-distance-right:9pt;mso-wrap-distance-bottom:0;mso-position-horizontal:absolute;mso-position-horizontal-relative:text;mso-position-vertical:absolute;mso-position-vertical-relative:text;mso-width-percent:0;mso-height-percent:0;mso-width-relative:margin;mso-height-relative:margin;v-text-anchor:middle" o:gfxdata="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" filled="f" strokecolor="red" strokeweight="1pt"/>
+              <v:rect w14:anchorId="77D71BB6" id="Rectangle 1" o:spid="_x0000_s1026" style="position:absolute;margin-left:135.9pt;margin-top:115.75pt;width:136.6pt;height:12pt;z-index:251662336;visibility:visible;mso-wrap-style:square;mso-width-percent:0;mso-height-percent:0;mso-wrap-distance-left:9pt;mso-wrap-distance-top:0;mso-wrap-distance-right:9pt;mso-wrap-distance-bottom:0;mso-position-horizontal:absolute;mso-position-horizontal-relative:text;mso-position-vertical:absolute;mso-position-vertical-relative:text;mso-width-percent:0;mso-height-percent:0;mso-width-relative:margin;mso-height-relative:margin;v-text-anchor:middle" o:gfxdata="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" filled="f" strokecolor="red" strokeweight="1pt"/>
             </w:pict>
           </mc:Fallback>
         </mc:AlternateContent>
@@ -7744,6 +7942,7 @@
         </w:rPr>
         <w:t xml:space="preserve">با دامنه بالاتر از حالت عادی </w:t>
       </w:r>
+      <w:proofErr w:type="spellStart"/>
       <w:r>
         <w:rPr>
           <w:rFonts w:cs="B Roya"/>
@@ -7814,6 +8013,7 @@
         </w:rPr>
         <w:t>م</w:t>
       </w:r>
+      <w:proofErr w:type="spellEnd"/>
       <w:r>
         <w:rPr>
           <w:rFonts w:cs="B Roya"/>
@@ -8102,7 +8302,18 @@
           <w:rtl/>
           <w:lang w:bidi="fa-IR"/>
         </w:rPr>
-        <w:t xml:space="preserve"> کانال</w:t>
+        <w:t xml:space="preserve"> </w:t>
+      </w:r>
+      <w:proofErr w:type="spellStart"/>
+      <w:r>
+        <w:rPr>
+          <w:rFonts w:cs="B Roya"/>
+          <w:sz w:val="24"/>
+          <w:szCs w:val="24"/>
+          <w:rtl/>
+          <w:lang w:bidi="fa-IR"/>
+        </w:rPr>
+        <w:t>کانال</w:t>
       </w:r>
       <w:r>
         <w:rPr>
@@ -8122,7 +8333,18 @@
           <w:rtl/>
           <w:lang w:bidi="fa-IR"/>
         </w:rPr>
-        <w:t>ها هست</w:t>
+        <w:t>ها</w:t>
+      </w:r>
+      <w:proofErr w:type="spellEnd"/>
+      <w:r>
+        <w:rPr>
+          <w:rFonts w:cs="B Roya"/>
+          <w:sz w:val="24"/>
+          <w:szCs w:val="24"/>
+          <w:rtl/>
+          <w:lang w:bidi="fa-IR"/>
+        </w:rPr>
+        <w:t xml:space="preserve"> هست</w:t>
       </w:r>
       <w:r>
         <w:rPr>
@@ -8444,7 +8666,29 @@
           <w:rtl/>
           <w:lang w:bidi="fa-IR"/>
         </w:rPr>
-        <w:t>سیگنال زمانی و طیف فرکانس به ازای چهار بازه زمانی</w:t>
+        <w:t xml:space="preserve">سیگنال زمانی و طیف فرکانس به </w:t>
+      </w:r>
+      <w:proofErr w:type="spellStart"/>
+      <w:r>
+        <w:rPr>
+          <w:rFonts w:cs="B Lotus" w:hint="cs"/>
+          <w:i w:val="0"/>
+          <w:iCs w:val="0"/>
+          <w:rtl/>
+          <w:lang w:bidi="fa-IR"/>
+        </w:rPr>
+        <w:t>ازای</w:t>
+      </w:r>
+      <w:proofErr w:type="spellEnd"/>
+      <w:r>
+        <w:rPr>
+          <w:rFonts w:cs="B Lotus" w:hint="cs"/>
+          <w:i w:val="0"/>
+          <w:iCs w:val="0"/>
+          <w:rtl/>
+          <w:lang w:bidi="fa-IR"/>
+        </w:rPr>
+        <w:t xml:space="preserve"> چهار بازه زمانی</w:t>
       </w:r>
       <w:bookmarkEnd w:id="1"/>
     </w:p>
@@ -8536,7 +8780,18 @@
           <w:rtl/>
           <w:lang w:bidi="fa-IR"/>
         </w:rPr>
-        <w:t xml:space="preserve"> در تمام شکل</w:t>
+        <w:t xml:space="preserve"> در تمام </w:t>
+      </w:r>
+      <w:proofErr w:type="spellStart"/>
+      <w:r>
+        <w:rPr>
+          <w:rFonts w:cs="B Roya"/>
+          <w:sz w:val="24"/>
+          <w:szCs w:val="24"/>
+          <w:rtl/>
+          <w:lang w:bidi="fa-IR"/>
+        </w:rPr>
+        <w:t>شکل</w:t>
       </w:r>
       <w:r>
         <w:rPr>
@@ -8556,7 +8811,18 @@
           <w:rtl/>
           <w:lang w:bidi="fa-IR"/>
         </w:rPr>
-        <w:t>ها، تقر</w:t>
+        <w:t>ها</w:t>
+      </w:r>
+      <w:proofErr w:type="spellEnd"/>
+      <w:r>
+        <w:rPr>
+          <w:rFonts w:cs="B Roya"/>
+          <w:sz w:val="24"/>
+          <w:szCs w:val="24"/>
+          <w:rtl/>
+          <w:lang w:bidi="fa-IR"/>
+        </w:rPr>
+        <w:t>، تقر</w:t>
       </w:r>
       <w:r>
         <w:rPr>
@@ -8586,7 +8852,18 @@
           <w:rtl/>
           <w:lang w:bidi="fa-IR"/>
         </w:rPr>
-        <w:t xml:space="preserve"> تمام فرکانس</w:t>
+        <w:t xml:space="preserve"> تمام </w:t>
+      </w:r>
+      <w:proofErr w:type="spellStart"/>
+      <w:r>
+        <w:rPr>
+          <w:rFonts w:cs="B Roya"/>
+          <w:sz w:val="24"/>
+          <w:szCs w:val="24"/>
+          <w:rtl/>
+          <w:lang w:bidi="fa-IR"/>
+        </w:rPr>
+        <w:t>فرکانس</w:t>
       </w:r>
       <w:r>
         <w:rPr>
@@ -8598,6 +8875,7 @@
         </w:rPr>
         <w:t>‌ها</w:t>
       </w:r>
+      <w:proofErr w:type="spellEnd"/>
       <w:r>
         <w:rPr>
           <w:rFonts w:cs="B Roya"/>
@@ -8636,7 +8914,29 @@
           <w:rtl/>
           <w:lang w:bidi="fa-IR"/>
         </w:rPr>
-        <w:t xml:space="preserve"> 50 هرتز </w:t>
+        <w:t xml:space="preserve"> 50 </w:t>
+      </w:r>
+      <w:proofErr w:type="spellStart"/>
+      <w:r>
+        <w:rPr>
+          <w:rFonts w:cs="B Roya"/>
+          <w:sz w:val="24"/>
+          <w:szCs w:val="24"/>
+          <w:rtl/>
+          <w:lang w:bidi="fa-IR"/>
+        </w:rPr>
+        <w:t>هرتز</w:t>
+      </w:r>
+      <w:proofErr w:type="spellEnd"/>
+      <w:r>
+        <w:rPr>
+          <w:rFonts w:cs="B Roya"/>
+          <w:sz w:val="24"/>
+          <w:szCs w:val="24"/>
+          <w:rtl/>
+          <w:lang w:bidi="fa-IR"/>
+        </w:rPr>
+        <w:t xml:space="preserve"> </w:t>
       </w:r>
       <w:r>
         <w:rPr>
@@ -8798,7 +9098,7 @@
           <w:noProof/>
           <w:rtl/>
         </w:rPr>
-        <w:t>7</w:t>
+        <w:t>8</w:t>
       </w:r>
       <w:r>
         <w:rPr>
@@ -8826,7 +9126,51 @@
           <w:rtl/>
           <w:lang w:bidi="fa-IR"/>
         </w:rPr>
-        <w:t>سیگنال زمانی و طیف فرکانس (از 0 تا 50 هرتز) به ازای چهار بازه زمانی</w:t>
+        <w:t xml:space="preserve">سیگنال زمانی و طیف فرکانس (از 0 تا 50 </w:t>
+      </w:r>
+      <w:proofErr w:type="spellStart"/>
+      <w:r>
+        <w:rPr>
+          <w:rFonts w:cs="B Lotus" w:hint="cs"/>
+          <w:i w:val="0"/>
+          <w:iCs w:val="0"/>
+          <w:rtl/>
+          <w:lang w:bidi="fa-IR"/>
+        </w:rPr>
+        <w:t>هرتز</w:t>
+      </w:r>
+      <w:proofErr w:type="spellEnd"/>
+      <w:r>
+        <w:rPr>
+          <w:rFonts w:cs="B Lotus" w:hint="cs"/>
+          <w:i w:val="0"/>
+          <w:iCs w:val="0"/>
+          <w:rtl/>
+          <w:lang w:bidi="fa-IR"/>
+        </w:rPr>
+        <w:t xml:space="preserve">) به </w:t>
+      </w:r>
+      <w:proofErr w:type="spellStart"/>
+      <w:r>
+        <w:rPr>
+          <w:rFonts w:cs="B Lotus" w:hint="cs"/>
+          <w:i w:val="0"/>
+          <w:iCs w:val="0"/>
+          <w:rtl/>
+          <w:lang w:bidi="fa-IR"/>
+        </w:rPr>
+        <w:t>ازای</w:t>
+      </w:r>
+      <w:proofErr w:type="spellEnd"/>
+      <w:r>
+        <w:rPr>
+          <w:rFonts w:cs="B Lotus" w:hint="cs"/>
+          <w:i w:val="0"/>
+          <w:iCs w:val="0"/>
+          <w:rtl/>
+          <w:lang w:bidi="fa-IR"/>
+        </w:rPr>
+        <w:t xml:space="preserve"> چهار بازه زمانی</w:t>
       </w:r>
     </w:p>
     <w:p>
@@ -8852,6 +9196,7 @@
         <w:lastRenderedPageBreak/>
         <w:t xml:space="preserve">طیف فرکانسی با استفاده از </w:t>
       </w:r>
+      <w:proofErr w:type="spellStart"/>
       <w:r>
         <w:rPr>
           <w:rFonts w:cs="B Shiraz"/>
@@ -8859,6 +9204,7 @@
         </w:rPr>
         <w:t>pwelch.m</w:t>
       </w:r>
+      <w:proofErr w:type="spellEnd"/>
     </w:p>
     <w:p>
       <w:pPr>
@@ -9070,8 +9416,20 @@
           <w:rtl/>
           <w:lang w:bidi="fa-IR"/>
         </w:rPr>
-        <w:t>مشاهده می‌شود</w:t>
-      </w:r>
+        <w:t xml:space="preserve">مشاهده </w:t>
+      </w:r>
+      <w:proofErr w:type="spellStart"/>
+      <w:r>
+        <w:rPr>
+          <w:rFonts w:cs="B Roya" w:hint="cs"/>
+          <w:sz w:val="24"/>
+          <w:szCs w:val="24"/>
+          <w:rtl/>
+          <w:lang w:bidi="fa-IR"/>
+        </w:rPr>
+        <w:t>می‌شود</w:t>
+      </w:r>
+      <w:proofErr w:type="spellEnd"/>
       <w:r>
         <w:rPr>
           <w:rFonts w:cs="B Roya" w:hint="eastAsia"/>
@@ -9200,7 +9558,18 @@
           <w:rtl/>
           <w:lang w:bidi="fa-IR"/>
         </w:rPr>
-        <w:t xml:space="preserve"> حال، م</w:t>
+        <w:t xml:space="preserve"> حال، </w:t>
+      </w:r>
+      <w:proofErr w:type="spellStart"/>
+      <w:r>
+        <w:rPr>
+          <w:rFonts w:cs="B Roya"/>
+          <w:sz w:val="24"/>
+          <w:szCs w:val="24"/>
+          <w:rtl/>
+          <w:lang w:bidi="fa-IR"/>
+        </w:rPr>
+        <w:t>م</w:t>
       </w:r>
       <w:r>
         <w:rPr>
@@ -9242,6 +9611,7 @@
         </w:rPr>
         <w:t>م</w:t>
       </w:r>
+      <w:proofErr w:type="spellEnd"/>
       <w:r>
         <w:rPr>
           <w:rFonts w:cs="B Roya"/>
@@ -9260,28 +9630,62 @@
           <w:rtl/>
           <w:lang w:bidi="fa-IR"/>
         </w:rPr>
-        <w:t xml:space="preserve"> این طیف‌ها را</w:t>
-      </w:r>
-      <w:r>
-        <w:rPr>
-          <w:rFonts w:cs="B Roya"/>
-          <w:sz w:val="24"/>
-          <w:szCs w:val="24"/>
-          <w:rtl/>
-          <w:lang w:bidi="fa-IR"/>
-        </w:rPr>
-        <w:t xml:space="preserve"> در دوره‌ها</w:t>
-      </w:r>
-      <w:r>
-        <w:rPr>
-          <w:rFonts w:cs="B Roya" w:hint="cs"/>
-          <w:sz w:val="24"/>
-          <w:szCs w:val="24"/>
-          <w:rtl/>
-          <w:lang w:bidi="fa-IR"/>
-        </w:rPr>
-        <w:t>ی</w:t>
-      </w:r>
+        <w:t xml:space="preserve"> این </w:t>
+      </w:r>
+      <w:proofErr w:type="spellStart"/>
+      <w:r>
+        <w:rPr>
+          <w:rFonts w:cs="B Roya" w:hint="cs"/>
+          <w:sz w:val="24"/>
+          <w:szCs w:val="24"/>
+          <w:rtl/>
+          <w:lang w:bidi="fa-IR"/>
+        </w:rPr>
+        <w:t>طیف‌ها</w:t>
+      </w:r>
+      <w:proofErr w:type="spellEnd"/>
+      <w:r>
+        <w:rPr>
+          <w:rFonts w:cs="B Roya" w:hint="cs"/>
+          <w:sz w:val="24"/>
+          <w:szCs w:val="24"/>
+          <w:rtl/>
+          <w:lang w:bidi="fa-IR"/>
+        </w:rPr>
+        <w:t xml:space="preserve"> را</w:t>
+      </w:r>
+      <w:r>
+        <w:rPr>
+          <w:rFonts w:cs="B Roya"/>
+          <w:sz w:val="24"/>
+          <w:szCs w:val="24"/>
+          <w:rtl/>
+          <w:lang w:bidi="fa-IR"/>
+        </w:rPr>
+        <w:t xml:space="preserve"> در </w:t>
+      </w:r>
+      <w:proofErr w:type="spellStart"/>
+      <w:r>
+        <w:rPr>
+          <w:rFonts w:cs="B Roya"/>
+          <w:sz w:val="24"/>
+          <w:szCs w:val="24"/>
+          <w:rtl/>
+          <w:lang w:bidi="fa-IR"/>
+        </w:rPr>
+        <w:t>دوره‌ها</w:t>
+      </w:r>
+      <w:r>
+        <w:rPr>
+          <w:rFonts w:cs="B Roya" w:hint="cs"/>
+          <w:sz w:val="24"/>
+          <w:szCs w:val="24"/>
+          <w:rtl/>
+          <w:lang w:bidi="fa-IR"/>
+        </w:rPr>
+        <w:t>ی</w:t>
+      </w:r>
+      <w:proofErr w:type="spellEnd"/>
       <w:r>
         <w:rPr>
           <w:rFonts w:cs="B Roya"/>
@@ -9544,8 +9948,20 @@
           <w:rtl/>
           <w:lang w:bidi="fa-IR"/>
         </w:rPr>
-        <w:t>مشاهده می‌شود</w:t>
-      </w:r>
+        <w:t xml:space="preserve">مشاهده </w:t>
+      </w:r>
+      <w:proofErr w:type="spellStart"/>
+      <w:r>
+        <w:rPr>
+          <w:rFonts w:cs="B Roya" w:hint="cs"/>
+          <w:sz w:val="24"/>
+          <w:szCs w:val="24"/>
+          <w:rtl/>
+          <w:lang w:bidi="fa-IR"/>
+        </w:rPr>
+        <w:t>می‌شود</w:t>
+      </w:r>
+      <w:proofErr w:type="spellEnd"/>
       <w:r>
         <w:rPr>
           <w:rFonts w:cs="B Roya" w:hint="eastAsia"/>
@@ -9584,7 +10000,73 @@
           <w:rtl/>
           <w:lang w:bidi="fa-IR"/>
         </w:rPr>
-        <w:t xml:space="preserve">0 تا 50 هرتز می‌باشد. تغییرات رفتار فرکانسی در بازه اول کمتر است، فرکانس‌های بازه دوم پایین‌تر هستند، بازه سوم مقدار </w:t>
+        <w:t xml:space="preserve">0 تا 50 </w:t>
+      </w:r>
+      <w:proofErr w:type="spellStart"/>
+      <w:r>
+        <w:rPr>
+          <w:rFonts w:cs="B Roya" w:hint="cs"/>
+          <w:sz w:val="24"/>
+          <w:szCs w:val="24"/>
+          <w:rtl/>
+          <w:lang w:bidi="fa-IR"/>
+        </w:rPr>
+        <w:t>هرتز</w:t>
+      </w:r>
+      <w:proofErr w:type="spellEnd"/>
+      <w:r>
+        <w:rPr>
+          <w:rFonts w:cs="B Roya" w:hint="cs"/>
+          <w:sz w:val="24"/>
+          <w:szCs w:val="24"/>
+          <w:rtl/>
+          <w:lang w:bidi="fa-IR"/>
+        </w:rPr>
+        <w:t xml:space="preserve"> می‌باشد. تغییرات رفتار فرکانسی در بازه اول کمتر است، </w:t>
+      </w:r>
+      <w:proofErr w:type="spellStart"/>
+      <w:r>
+        <w:rPr>
+          <w:rFonts w:cs="B Roya" w:hint="cs"/>
+          <w:sz w:val="24"/>
+          <w:szCs w:val="24"/>
+          <w:rtl/>
+          <w:lang w:bidi="fa-IR"/>
+        </w:rPr>
+        <w:t>فرکانس‌های</w:t>
+      </w:r>
+      <w:proofErr w:type="spellEnd"/>
+      <w:r>
+        <w:rPr>
+          <w:rFonts w:cs="B Roya" w:hint="cs"/>
+          <w:sz w:val="24"/>
+          <w:szCs w:val="24"/>
+          <w:rtl/>
+          <w:lang w:bidi="fa-IR"/>
+        </w:rPr>
+        <w:t xml:space="preserve"> بازه دوم </w:t>
+      </w:r>
+      <w:proofErr w:type="spellStart"/>
+      <w:r>
+        <w:rPr>
+          <w:rFonts w:cs="B Roya" w:hint="cs"/>
+          <w:sz w:val="24"/>
+          <w:szCs w:val="24"/>
+          <w:rtl/>
+          <w:lang w:bidi="fa-IR"/>
+        </w:rPr>
+        <w:t>پایین‌تر</w:t>
+      </w:r>
+      <w:proofErr w:type="spellEnd"/>
+      <w:r>
+        <w:rPr>
+          <w:rFonts w:cs="B Roya" w:hint="cs"/>
+          <w:sz w:val="24"/>
+          <w:szCs w:val="24"/>
+          <w:rtl/>
+          <w:lang w:bidi="fa-IR"/>
+        </w:rPr>
+        <w:t xml:space="preserve"> هستند، بازه سوم مقدار </w:t>
       </w:r>
       <w:r>
         <w:rPr>
@@ -9603,7 +10085,29 @@
           <w:rtl/>
           <w:lang w:bidi="fa-IR"/>
         </w:rPr>
-        <w:t xml:space="preserve"> کمتری دارد و تغییرات رفتار فرکانسی در بازه چهارم تقریبا از بقیه بازه‌ها بیشتر است.</w:t>
+        <w:t xml:space="preserve"> کمتری دارد و تغییرات رفتار فرکانسی در بازه چهارم تقریبا از بقیه </w:t>
+      </w:r>
+      <w:proofErr w:type="spellStart"/>
+      <w:r>
+        <w:rPr>
+          <w:rFonts w:cs="B Roya" w:hint="cs"/>
+          <w:sz w:val="24"/>
+          <w:szCs w:val="24"/>
+          <w:rtl/>
+          <w:lang w:bidi="fa-IR"/>
+        </w:rPr>
+        <w:t>بازه‌ها</w:t>
+      </w:r>
+      <w:proofErr w:type="spellEnd"/>
+      <w:r>
+        <w:rPr>
+          <w:rFonts w:cs="B Roya" w:hint="cs"/>
+          <w:sz w:val="24"/>
+          <w:szCs w:val="24"/>
+          <w:rtl/>
+          <w:lang w:bidi="fa-IR"/>
+        </w:rPr>
+        <w:t xml:space="preserve"> بیشتر است.</w:t>
       </w:r>
       <w:r>
         <w:rPr>
@@ -9701,7 +10205,61 @@
           <w:rtl/>
           <w:lang w:bidi="fa-IR"/>
         </w:rPr>
-        <w:t>ل اصلی را از فیلتر پایین گذر با فرکانس قطع 40 هرتز عبور میدهیم و سپس با نرخ نمونه برداری 2 به سیگنالی با فرکانس نمونه برداری 128 هرتز تبدیل میکنیم.</w:t>
+        <w:t xml:space="preserve">ل اصلی را از فیلتر پایین گذر با فرکانس قطع 40 </w:t>
+      </w:r>
+      <w:proofErr w:type="spellStart"/>
+      <w:r>
+        <w:rPr>
+          <w:rFonts w:cs="B Roya" w:hint="cs"/>
+          <w:rtl/>
+          <w:lang w:bidi="fa-IR"/>
+        </w:rPr>
+        <w:t>هرتز</w:t>
+      </w:r>
+      <w:proofErr w:type="spellEnd"/>
+      <w:r>
+        <w:rPr>
+          <w:rFonts w:cs="B Roya" w:hint="cs"/>
+          <w:rtl/>
+          <w:lang w:bidi="fa-IR"/>
+        </w:rPr>
+        <w:t xml:space="preserve"> عبور میدهیم و سپس با نرخ نمونه برداری 2 به </w:t>
+      </w:r>
+      <w:proofErr w:type="spellStart"/>
+      <w:r>
+        <w:rPr>
+          <w:rFonts w:cs="B Roya" w:hint="cs"/>
+          <w:rtl/>
+          <w:lang w:bidi="fa-IR"/>
+        </w:rPr>
+        <w:t>سیگنالی</w:t>
+      </w:r>
+      <w:proofErr w:type="spellEnd"/>
+      <w:r>
+        <w:rPr>
+          <w:rFonts w:cs="B Roya" w:hint="cs"/>
+          <w:rtl/>
+          <w:lang w:bidi="fa-IR"/>
+        </w:rPr>
+        <w:t xml:space="preserve"> با فرکانس نمونه برداری 128 </w:t>
+      </w:r>
+      <w:proofErr w:type="spellStart"/>
+      <w:r>
+        <w:rPr>
+          <w:rFonts w:cs="B Roya" w:hint="cs"/>
+          <w:rtl/>
+          <w:lang w:bidi="fa-IR"/>
+        </w:rPr>
+        <w:t>هرتز</w:t>
+      </w:r>
+      <w:proofErr w:type="spellEnd"/>
+      <w:r>
+        <w:rPr>
+          <w:rFonts w:cs="B Roya" w:hint="cs"/>
+          <w:rtl/>
+          <w:lang w:bidi="fa-IR"/>
+        </w:rPr>
+        <w:t xml:space="preserve"> تبدیل میکنیم.</w:t>
       </w:r>
     </w:p>
     <w:p>
@@ -9848,7 +10406,7 @@
           <w:noProof/>
           <w:rtl/>
         </w:rPr>
-        <w:t>10</w:t>
+        <w:t>11</w:t>
       </w:r>
       <w:r>
         <w:rPr>
@@ -10138,8 +10696,20 @@
           <w:rtl/>
           <w:lang w:bidi="fa-IR"/>
         </w:rPr>
-        <w:t>مشاهده می‌شود</w:t>
-      </w:r>
+        <w:t xml:space="preserve">مشاهده </w:t>
+      </w:r>
+      <w:proofErr w:type="spellStart"/>
+      <w:r>
+        <w:rPr>
+          <w:rFonts w:cs="B Roya" w:hint="cs"/>
+          <w:sz w:val="24"/>
+          <w:szCs w:val="24"/>
+          <w:rtl/>
+          <w:lang w:bidi="fa-IR"/>
+        </w:rPr>
+        <w:t>می‌شود</w:t>
+      </w:r>
+      <w:proofErr w:type="spellEnd"/>
       <w:r>
         <w:rPr>
           <w:rFonts w:cs="B Roya" w:hint="eastAsia"/>
@@ -10168,7 +10738,51 @@
           <w:rtl/>
           <w:lang w:bidi="fa-IR"/>
         </w:rPr>
-        <w:t>شکل سیگنال زمانی و فرکانسی تغییر چندانی نکرده‌اند، تنها فرکانس‌های بالا حذف شده‌اند.</w:t>
+        <w:t xml:space="preserve">شکل سیگنال زمانی و فرکانسی تغییر چندانی </w:t>
+      </w:r>
+      <w:proofErr w:type="spellStart"/>
+      <w:r>
+        <w:rPr>
+          <w:rFonts w:cs="B Roya" w:hint="cs"/>
+          <w:sz w:val="24"/>
+          <w:szCs w:val="24"/>
+          <w:rtl/>
+          <w:lang w:bidi="fa-IR"/>
+        </w:rPr>
+        <w:t>نکرده‌اند</w:t>
+      </w:r>
+      <w:proofErr w:type="spellEnd"/>
+      <w:r>
+        <w:rPr>
+          <w:rFonts w:cs="B Roya" w:hint="cs"/>
+          <w:sz w:val="24"/>
+          <w:szCs w:val="24"/>
+          <w:rtl/>
+          <w:lang w:bidi="fa-IR"/>
+        </w:rPr>
+        <w:t xml:space="preserve">، تنها </w:t>
+      </w:r>
+      <w:proofErr w:type="spellStart"/>
+      <w:r>
+        <w:rPr>
+          <w:rFonts w:cs="B Roya" w:hint="cs"/>
+          <w:sz w:val="24"/>
+          <w:szCs w:val="24"/>
+          <w:rtl/>
+          <w:lang w:bidi="fa-IR"/>
+        </w:rPr>
+        <w:t>فرکانس‌های</w:t>
+      </w:r>
+      <w:proofErr w:type="spellEnd"/>
+      <w:r>
+        <w:rPr>
+          <w:rFonts w:cs="B Roya" w:hint="cs"/>
+          <w:sz w:val="24"/>
+          <w:szCs w:val="24"/>
+          <w:rtl/>
+          <w:lang w:bidi="fa-IR"/>
+        </w:rPr>
+        <w:t xml:space="preserve"> بالا حذف شده‌اند.</w:t>
       </w:r>
     </w:p>
     <w:p>
@@ -15656,59 +16270,1454 @@
       <w:pPr>
         <w:bidi/>
         <w:rPr>
+          <w:rFonts w:cs="B Roya"/>
+          <w:sz w:val="24"/>
+          <w:szCs w:val="24"/>
+          <w:lang w:bidi="fa-IR"/>
+        </w:rPr>
+      </w:pPr>
+      <w:r>
+        <w:rPr>
+          <w:rFonts w:cs="B Roya" w:hint="cs"/>
+          <w:sz w:val="24"/>
+          <w:szCs w:val="24"/>
+          <w:rtl/>
+          <w:lang w:bidi="fa-IR"/>
+        </w:rPr>
+        <w:t xml:space="preserve">اگر فرض کنیم، ضربان نرمال در حالت استراحت برابر با </w:t>
+      </w:r>
+      <w:r>
+        <w:rPr>
+          <w:rFonts w:cs="B Roya"/>
+          <w:sz w:val="24"/>
+          <w:szCs w:val="24"/>
+          <w:lang w:bidi="fa-IR"/>
+        </w:rPr>
+        <w:t>75 bpm</w:t>
+      </w:r>
+      <w:r>
+        <w:rPr>
+          <w:rFonts w:cs="B Roya" w:hint="cs"/>
+          <w:sz w:val="24"/>
+          <w:szCs w:val="24"/>
+          <w:rtl/>
+          <w:lang w:bidi="fa-IR"/>
+        </w:rPr>
+        <w:t xml:space="preserve"> باشد، با توجه ب</w:t>
+      </w:r>
+      <w:r>
+        <w:rPr>
+          <w:rFonts w:cs="B Roya" w:hint="cs"/>
+          <w:sz w:val="24"/>
+          <w:szCs w:val="24"/>
+          <w:rtl/>
+          <w:lang w:bidi="fa-IR"/>
+        </w:rPr>
+        <w:t xml:space="preserve">ه نمودار های بالا </w:t>
+      </w:r>
+      <w:r>
+        <w:rPr>
+          <w:rFonts w:cs="B Roya" w:hint="cs"/>
+          <w:sz w:val="24"/>
+          <w:szCs w:val="24"/>
+          <w:rtl/>
+          <w:lang w:bidi="fa-IR"/>
+        </w:rPr>
+        <w:t>به خوبی مشاهده می شود که سیگنال ضربان نرمال دارای محتوای فرکانسی بیشتری در این فرکانس در مقایسه با سیگنال ناهنجار می باشد.</w:t>
+      </w:r>
+    </w:p>
+    <w:p>
+      <w:pPr>
+        <w:rPr>
+          <w:rFonts w:cs="B Roya"/>
+          <w:sz w:val="24"/>
+          <w:szCs w:val="24"/>
+          <w:lang w:bidi="fa-IR"/>
+        </w:rPr>
+      </w:pPr>
+      <w:r>
+        <w:rPr>
+          <w:rFonts w:cs="B Roya"/>
+          <w:sz w:val="24"/>
+          <w:szCs w:val="24"/>
+          <w:lang w:bidi="fa-IR"/>
+        </w:rPr>
+        <w:br w:type="page"/>
+      </w:r>
+    </w:p>
+    <w:p>
+      <w:pPr>
+        <w:pStyle w:val="Heading1"/>
+        <w:bidi/>
+        <w:rPr>
           <w:rFonts w:cs="B Shiraz"/>
           <w:rtl/>
         </w:rPr>
       </w:pPr>
       <w:r>
         <w:rPr>
-          <w:rFonts w:cs="B Roya" w:hint="cs"/>
-          <w:sz w:val="24"/>
-          <w:szCs w:val="24"/>
-          <w:rtl/>
-          <w:lang w:bidi="fa-IR"/>
-        </w:rPr>
-        <w:t xml:space="preserve">اگر فرض کنیم، ضربان نرمال در حالت استراحت برابر با </w:t>
-      </w:r>
-      <w:r>
-        <w:rPr>
-          <w:rFonts w:cs="B Roya"/>
-          <w:sz w:val="24"/>
-          <w:szCs w:val="24"/>
-          <w:lang w:bidi="fa-IR"/>
-        </w:rPr>
-        <w:t>75 bpm</w:t>
-      </w:r>
-      <w:r>
-        <w:rPr>
-          <w:rFonts w:cs="B Roya" w:hint="cs"/>
-          <w:sz w:val="24"/>
-          <w:szCs w:val="24"/>
-          <w:rtl/>
-          <w:lang w:bidi="fa-IR"/>
-        </w:rPr>
-        <w:t xml:space="preserve"> باشد، با توجه ب</w:t>
-      </w:r>
-      <w:r>
-        <w:rPr>
-          <w:rFonts w:cs="B Roya" w:hint="cs"/>
-          <w:sz w:val="24"/>
-          <w:szCs w:val="24"/>
-          <w:rtl/>
-          <w:lang w:bidi="fa-IR"/>
-        </w:rPr>
-        <w:t xml:space="preserve">ه نمودار های بالا </w:t>
-      </w:r>
-      <w:r>
-        <w:rPr>
-          <w:rFonts w:cs="B Roya" w:hint="cs"/>
-          <w:sz w:val="24"/>
-          <w:szCs w:val="24"/>
-          <w:rtl/>
-          <w:lang w:bidi="fa-IR"/>
-        </w:rPr>
-        <w:t>به خوبی مشاهده می شود که سیگنال ضربان نرمال دارای محتوای فرکانسی بیشتری در این فرکانس در مقایسه با سیگنال ناهنجار می باشد.</w:t>
-      </w:r>
+          <w:rFonts w:cs="B Shiraz" w:hint="cs"/>
+          <w:rtl/>
+        </w:rPr>
+        <w:lastRenderedPageBreak/>
+        <w:t>بخش</w:t>
+      </w:r>
+      <w:r>
+        <w:rPr>
+          <w:rFonts w:cs="B Shiraz"/>
+          <w:rtl/>
+        </w:rPr>
+        <w:t xml:space="preserve"> </w:t>
+      </w:r>
+      <w:r>
+        <w:rPr>
+          <w:rFonts w:cs="B Shiraz" w:hint="cs"/>
+          <w:rtl/>
+          <w:lang w:bidi="fa-IR"/>
+        </w:rPr>
+        <w:t>سوم</w:t>
+      </w:r>
+      <w:r>
+        <w:rPr>
+          <w:rFonts w:cs="B Shiraz"/>
+          <w:rtl/>
+        </w:rPr>
+        <w:t xml:space="preserve">: </w:t>
+      </w:r>
+      <w:r>
+        <w:rPr>
+          <w:rFonts w:cs="B Shiraz" w:hint="cs"/>
+          <w:rtl/>
+        </w:rPr>
+        <w:t>سيگنال</w:t>
+      </w:r>
+      <w:r>
+        <w:rPr>
+          <w:rFonts w:cs="B Shiraz"/>
+          <w:rtl/>
+        </w:rPr>
+        <w:t xml:space="preserve"> </w:t>
+      </w:r>
+      <w:r>
+        <w:rPr>
+          <w:rFonts w:cs="B Shiraz" w:hint="cs"/>
+          <w:rtl/>
+        </w:rPr>
+        <w:t>الكترو</w:t>
+      </w:r>
+      <w:r>
+        <w:rPr>
+          <w:rFonts w:cs="B Shiraz" w:hint="cs"/>
+          <w:rtl/>
+        </w:rPr>
+        <w:t>آکولوگرام</w:t>
+      </w:r>
+    </w:p>
+    <w:p>
+      <w:pPr>
+        <w:pStyle w:val="Heading2"/>
+        <w:numPr>
+          <w:ilvl w:val="0"/>
+          <w:numId w:val="9"/>
+        </w:numPr>
+        <w:bidi/>
+        <w:rPr>
+          <w:rFonts w:cs="B Shiraz"/>
+          <w:rtl/>
+        </w:rPr>
+      </w:pPr>
+      <w:r>
+        <w:rPr>
+          <w:rFonts w:cs="B Shiraz" w:hint="cs"/>
+          <w:rtl/>
+        </w:rPr>
+        <w:t xml:space="preserve"> </w:t>
+      </w:r>
+      <w:bookmarkStart w:id="5" w:name="_Hlk160574945"/>
+      <w:r>
+        <w:rPr>
+          <w:rFonts w:cs="B Shiraz" w:hint="cs"/>
+          <w:rtl/>
+        </w:rPr>
+        <w:t>سیگنال زمانی</w:t>
+      </w:r>
+      <w:bookmarkEnd w:id="5"/>
+    </w:p>
+    <w:p>
+      <w:pPr>
+        <w:bidi/>
+        <w:rPr>
+          <w:rFonts w:cs="B Roya"/>
+          <w:sz w:val="24"/>
+          <w:szCs w:val="24"/>
+          <w:rtl/>
+          <w:lang w:bidi="fa-IR"/>
+        </w:rPr>
+      </w:pPr>
+      <w:r>
+        <w:rPr>
+          <w:rFonts w:cs="B Roya" w:hint="cs"/>
+          <w:sz w:val="24"/>
+          <w:szCs w:val="24"/>
+          <w:rtl/>
+        </w:rPr>
+        <w:t xml:space="preserve">شکل زمانی سیگنال </w:t>
+      </w:r>
+      <w:r>
+        <w:rPr>
+          <w:rFonts w:cs="B Roya"/>
+          <w:sz w:val="24"/>
+          <w:szCs w:val="24"/>
+        </w:rPr>
+        <w:t>E</w:t>
+      </w:r>
+      <w:r>
+        <w:rPr>
+          <w:rFonts w:cs="B Roya"/>
+          <w:sz w:val="24"/>
+          <w:szCs w:val="24"/>
+        </w:rPr>
+        <w:t>O</w:t>
+      </w:r>
+      <w:r>
+        <w:rPr>
+          <w:rFonts w:cs="B Roya"/>
+          <w:sz w:val="24"/>
+          <w:szCs w:val="24"/>
+        </w:rPr>
+        <w:t>G</w:t>
+      </w:r>
+      <w:r>
+        <w:rPr>
+          <w:rFonts w:cs="B Roya" w:hint="cs"/>
+          <w:sz w:val="24"/>
+          <w:szCs w:val="24"/>
+          <w:rtl/>
+          <w:lang w:bidi="fa-IR"/>
+        </w:rPr>
+        <w:t xml:space="preserve"> برای هر یک از </w:t>
+      </w:r>
+      <w:r>
+        <w:rPr>
+          <w:rFonts w:cs="B Roya" w:hint="cs"/>
+          <w:sz w:val="24"/>
+          <w:szCs w:val="24"/>
+          <w:rtl/>
+          <w:lang w:bidi="fa-IR"/>
+        </w:rPr>
+        <w:t>دو کانال‌</w:t>
+      </w:r>
+      <w:r>
+        <w:rPr>
+          <w:rFonts w:cs="B Roya" w:hint="cs"/>
+          <w:sz w:val="24"/>
+          <w:szCs w:val="24"/>
+          <w:rtl/>
+          <w:lang w:bidi="fa-IR"/>
+        </w:rPr>
+        <w:t xml:space="preserve"> در شکل زیر مشاهده </w:t>
+      </w:r>
+      <w:proofErr w:type="spellStart"/>
+      <w:r>
+        <w:rPr>
+          <w:rFonts w:cs="B Roya" w:hint="cs"/>
+          <w:sz w:val="24"/>
+          <w:szCs w:val="24"/>
+          <w:rtl/>
+          <w:lang w:bidi="fa-IR"/>
+        </w:rPr>
+        <w:t>می</w:t>
+      </w:r>
+      <w:r>
+        <w:rPr>
+          <w:rFonts w:cs="B Roya" w:hint="cs"/>
+          <w:sz w:val="24"/>
+          <w:szCs w:val="24"/>
+          <w:rtl/>
+          <w:lang w:bidi="fa-IR"/>
+        </w:rPr>
+        <w:t>‌</w:t>
+      </w:r>
+      <w:r>
+        <w:rPr>
+          <w:rFonts w:cs="B Roya" w:hint="cs"/>
+          <w:sz w:val="24"/>
+          <w:szCs w:val="24"/>
+          <w:rtl/>
+          <w:lang w:bidi="fa-IR"/>
+        </w:rPr>
+        <w:t>شود</w:t>
+      </w:r>
+      <w:proofErr w:type="spellEnd"/>
+      <w:r>
+        <w:rPr>
+          <w:rFonts w:cs="B Roya" w:hint="cs"/>
+          <w:sz w:val="24"/>
+          <w:szCs w:val="24"/>
+          <w:rtl/>
+          <w:lang w:bidi="fa-IR"/>
+        </w:rPr>
+        <w:t>.</w:t>
+      </w:r>
+    </w:p>
+    <w:p>
+      <w:pPr>
+        <w:keepNext/>
+        <w:bidi/>
+        <w:spacing w:after="0"/>
+        <w:jc w:val="center"/>
+      </w:pPr>
+      <w:r>
+        <w:rPr>
+          <w:rFonts w:cs="B Roya"/>
+          <w:sz w:val="24"/>
+          <w:szCs w:val="24"/>
+          <w:rtl/>
+          <w:lang w:bidi="fa-IR"/>
+        </w:rPr>
+        <w:drawing>
+          <wp:inline distT="0" distB="0" distL="0" distR="0" wp14:anchorId="0FA7A081" wp14:editId="275C9C13">
+            <wp:extent cx="5881039" cy="3143250"/>
+            <wp:effectExtent l="0" t="0" r="5715" b="0"/>
+            <wp:docPr id="1359408213" name="Picture 1"/>
+            <wp:cNvGraphicFramePr>
+              <a:graphicFrameLocks xmlns:a="http://schemas.openxmlformats.org/drawingml/2006/main" noChangeAspect="1"/>
+            </wp:cNvGraphicFramePr>
+            <a:graphic xmlns:a="http://schemas.openxmlformats.org/drawingml/2006/main">
+              <a:graphicData uri="http://schemas.openxmlformats.org/drawingml/2006/picture">
+                <pic:pic xmlns:pic="http://schemas.openxmlformats.org/drawingml/2006/picture">
+                  <pic:nvPicPr>
+                    <pic:cNvPr id="1359408213" name="Picture 1"/>
+                    <pic:cNvPicPr/>
+                  </pic:nvPicPr>
+                  <pic:blipFill>
+                    <a:blip r:embed="rId31" cstate="print">
+                      <a:extLst>
+                        <a:ext uri="{28A0092B-C50C-407E-A947-70E740481C1C}">
+                          <a14:useLocalDpi xmlns:a14="http://schemas.microsoft.com/office/drawing/2010/main" val="0"/>
+                        </a:ext>
+                      </a:extLst>
+                    </a:blip>
+                    <a:stretch>
+                      <a:fillRect/>
+                    </a:stretch>
+                  </pic:blipFill>
+                  <pic:spPr>
+                    <a:xfrm>
+                      <a:off x="0" y="0"/>
+                      <a:ext cx="5892245" cy="3149239"/>
+                    </a:xfrm>
+                    <a:prstGeom prst="rect">
+                      <a:avLst/>
+                    </a:prstGeom>
+                  </pic:spPr>
+                </pic:pic>
+              </a:graphicData>
+            </a:graphic>
+          </wp:inline>
+        </w:drawing>
+      </w:r>
+    </w:p>
+    <w:p>
+      <w:pPr>
+        <w:pStyle w:val="Caption"/>
+        <w:bidi/>
+        <w:jc w:val="center"/>
+        <w:rPr>
+          <w:rFonts w:cs="B Roya" w:hint="cs"/>
+          <w:i w:val="0"/>
+          <w:iCs w:val="0"/>
+          <w:sz w:val="24"/>
+          <w:szCs w:val="24"/>
+          <w:rtl/>
+          <w:lang w:bidi="fa-IR"/>
+        </w:rPr>
+      </w:pPr>
+      <w:r>
+        <w:rPr>
+          <w:rFonts w:cs="B Roya"/>
+          <w:i w:val="0"/>
+          <w:iCs w:val="0"/>
+          <w:rtl/>
+        </w:rPr>
+        <w:t xml:space="preserve">شکل </w:t>
+      </w:r>
+      <w:r>
+        <w:rPr>
+          <w:rFonts w:cs="B Roya"/>
+          <w:i w:val="0"/>
+          <w:iCs w:val="0"/>
+          <w:rtl/>
+        </w:rPr>
+        <w:fldChar w:fldCharType="begin"/>
+      </w:r>
+      <w:r>
+        <w:rPr>
+          <w:rFonts w:cs="B Roya"/>
+          <w:i w:val="0"/>
+          <w:iCs w:val="0"/>
+          <w:rtl/>
+        </w:rPr>
+        <w:instrText xml:space="preserve"> </w:instrText>
+      </w:r>
+      <w:r>
+        <w:rPr>
+          <w:rFonts w:cs="B Roya"/>
+          <w:i w:val="0"/>
+          <w:iCs w:val="0"/>
+        </w:rPr>
+        <w:instrText>SEQ</w:instrText>
+      </w:r>
+      <w:r>
+        <w:rPr>
+          <w:rFonts w:cs="B Roya"/>
+          <w:i w:val="0"/>
+          <w:iCs w:val="0"/>
+          <w:rtl/>
+        </w:rPr>
+        <w:instrText xml:space="preserve"> شکل \* </w:instrText>
+      </w:r>
+      <w:r>
+        <w:rPr>
+          <w:rFonts w:cs="B Roya"/>
+          <w:i w:val="0"/>
+          <w:iCs w:val="0"/>
+        </w:rPr>
+        <w:instrText>ARABIC</w:instrText>
+      </w:r>
+      <w:r>
+        <w:rPr>
+          <w:rFonts w:cs="B Roya"/>
+          <w:i w:val="0"/>
+          <w:iCs w:val="0"/>
+          <w:rtl/>
+        </w:rPr>
+        <w:instrText xml:space="preserve"> </w:instrText>
+      </w:r>
+      <w:r>
+        <w:rPr>
+          <w:rFonts w:cs="B Roya"/>
+          <w:i w:val="0"/>
+          <w:iCs w:val="0"/>
+          <w:rtl/>
+        </w:rPr>
+        <w:fldChar w:fldCharType="separate"/>
+      </w:r>
+      <w:r>
+        <w:rPr>
+          <w:rFonts w:cs="B Roya"/>
+          <w:i w:val="0"/>
+          <w:iCs w:val="0"/>
+          <w:noProof/>
+          <w:rtl/>
+        </w:rPr>
+        <w:t>12</w:t>
+      </w:r>
+      <w:r>
+        <w:rPr>
+          <w:rFonts w:cs="B Roya"/>
+          <w:i w:val="0"/>
+          <w:iCs w:val="0"/>
+          <w:rtl/>
+        </w:rPr>
+        <w:fldChar w:fldCharType="end"/>
+      </w:r>
+      <w:r>
+        <w:rPr>
+          <w:rFonts w:cs="B Roya" w:hint="cs"/>
+          <w:i w:val="0"/>
+          <w:iCs w:val="0"/>
+          <w:rtl/>
+        </w:rPr>
+        <w:t xml:space="preserve"> </w:t>
+      </w:r>
+      <w:r>
+        <w:rPr>
+          <w:rFonts w:cs="B Roya"/>
+          <w:i w:val="0"/>
+          <w:iCs w:val="0"/>
+          <w:rtl/>
+        </w:rPr>
+        <w:t>س</w:t>
+      </w:r>
+      <w:r>
+        <w:rPr>
+          <w:rFonts w:cs="B Roya" w:hint="cs"/>
+          <w:i w:val="0"/>
+          <w:iCs w:val="0"/>
+          <w:rtl/>
+        </w:rPr>
+        <w:t>ی</w:t>
+      </w:r>
+      <w:r>
+        <w:rPr>
+          <w:rFonts w:cs="B Roya" w:hint="eastAsia"/>
+          <w:i w:val="0"/>
+          <w:iCs w:val="0"/>
+          <w:rtl/>
+        </w:rPr>
+        <w:t>گنال</w:t>
+      </w:r>
+      <w:r>
+        <w:rPr>
+          <w:rFonts w:cs="B Roya"/>
+          <w:i w:val="0"/>
+          <w:iCs w:val="0"/>
+          <w:rtl/>
+        </w:rPr>
+        <w:t xml:space="preserve"> زمان</w:t>
+      </w:r>
+      <w:r>
+        <w:rPr>
+          <w:rFonts w:cs="B Roya" w:hint="cs"/>
+          <w:i w:val="0"/>
+          <w:iCs w:val="0"/>
+          <w:rtl/>
+        </w:rPr>
+        <w:t>ی</w:t>
+      </w:r>
+      <w:r>
+        <w:rPr>
+          <w:rFonts w:cs="B Roya" w:hint="cs"/>
+          <w:i w:val="0"/>
+          <w:iCs w:val="0"/>
+          <w:rtl/>
+        </w:rPr>
+        <w:t xml:space="preserve"> دو کانال</w:t>
+      </w:r>
+    </w:p>
+    <w:p>
+      <w:pPr>
+        <w:bidi/>
+        <w:rPr>
+          <w:rFonts w:cs="B Roya"/>
+          <w:sz w:val="24"/>
+          <w:szCs w:val="24"/>
+          <w:rtl/>
+          <w:lang w:bidi="fa-IR"/>
+        </w:rPr>
+      </w:pPr>
+      <w:r>
+        <w:rPr>
+          <w:rFonts w:cs="B Roya"/>
+          <w:sz w:val="24"/>
+          <w:szCs w:val="24"/>
+          <w:rtl/>
+          <w:lang w:bidi="fa-IR"/>
+        </w:rPr>
+        <w:t xml:space="preserve">همانطور که </w:t>
+      </w:r>
+      <w:r>
+        <w:rPr>
+          <w:rFonts w:cs="B Roya" w:hint="cs"/>
+          <w:sz w:val="24"/>
+          <w:szCs w:val="24"/>
+          <w:rtl/>
+          <w:lang w:bidi="fa-IR"/>
+        </w:rPr>
+        <w:t xml:space="preserve">مشاهده </w:t>
+      </w:r>
+      <w:proofErr w:type="spellStart"/>
+      <w:r>
+        <w:rPr>
+          <w:rFonts w:cs="B Roya" w:hint="cs"/>
+          <w:sz w:val="24"/>
+          <w:szCs w:val="24"/>
+          <w:rtl/>
+          <w:lang w:bidi="fa-IR"/>
+        </w:rPr>
+        <w:t>می‌شود</w:t>
+      </w:r>
+      <w:proofErr w:type="spellEnd"/>
+      <w:r>
+        <w:rPr>
+          <w:rFonts w:cs="B Roya" w:hint="eastAsia"/>
+          <w:sz w:val="24"/>
+          <w:szCs w:val="24"/>
+          <w:rtl/>
+          <w:lang w:bidi="fa-IR"/>
+        </w:rPr>
+        <w:t>،</w:t>
+      </w:r>
+      <w:r>
+        <w:rPr>
+          <w:rFonts w:cs="B Roya"/>
+          <w:sz w:val="24"/>
+          <w:szCs w:val="24"/>
+          <w:rtl/>
+          <w:lang w:bidi="fa-IR"/>
+        </w:rPr>
+        <w:t xml:space="preserve"> گاه</w:t>
+      </w:r>
+      <w:r>
+        <w:rPr>
+          <w:rFonts w:cs="B Roya" w:hint="cs"/>
+          <w:sz w:val="24"/>
+          <w:szCs w:val="24"/>
+          <w:rtl/>
+          <w:lang w:bidi="fa-IR"/>
+        </w:rPr>
+        <w:t>ی</w:t>
+      </w:r>
+      <w:r>
+        <w:rPr>
+          <w:rFonts w:cs="B Roya"/>
+          <w:sz w:val="24"/>
+          <w:szCs w:val="24"/>
+          <w:rtl/>
+          <w:lang w:bidi="fa-IR"/>
+        </w:rPr>
+        <w:t xml:space="preserve"> اوقات دو مقدار با دامنه </w:t>
+      </w:r>
+      <w:r>
+        <w:rPr>
+          <w:rFonts w:cs="B Roya" w:hint="cs"/>
+          <w:sz w:val="24"/>
+          <w:szCs w:val="24"/>
+          <w:rtl/>
+          <w:lang w:bidi="fa-IR"/>
+        </w:rPr>
+        <w:t>ی</w:t>
+      </w:r>
+      <w:r>
+        <w:rPr>
+          <w:rFonts w:cs="B Roya" w:hint="eastAsia"/>
+          <w:sz w:val="24"/>
+          <w:szCs w:val="24"/>
+          <w:rtl/>
+          <w:lang w:bidi="fa-IR"/>
+        </w:rPr>
+        <w:t>کسان</w:t>
+      </w:r>
+      <w:r>
+        <w:rPr>
+          <w:rFonts w:cs="B Roya"/>
+          <w:sz w:val="24"/>
+          <w:szCs w:val="24"/>
+          <w:rtl/>
+          <w:lang w:bidi="fa-IR"/>
+        </w:rPr>
+        <w:t xml:space="preserve"> اما علائم متفاوت دار</w:t>
+      </w:r>
+      <w:r>
+        <w:rPr>
+          <w:rFonts w:cs="B Roya" w:hint="cs"/>
+          <w:sz w:val="24"/>
+          <w:szCs w:val="24"/>
+          <w:rtl/>
+          <w:lang w:bidi="fa-IR"/>
+        </w:rPr>
+        <w:t>ی</w:t>
+      </w:r>
+      <w:r>
+        <w:rPr>
+          <w:rFonts w:cs="B Roya" w:hint="eastAsia"/>
+          <w:sz w:val="24"/>
+          <w:szCs w:val="24"/>
+          <w:rtl/>
+          <w:lang w:bidi="fa-IR"/>
+        </w:rPr>
+        <w:t>م</w:t>
+      </w:r>
+      <w:r>
+        <w:rPr>
+          <w:rFonts w:cs="B Roya"/>
+          <w:sz w:val="24"/>
+          <w:szCs w:val="24"/>
+          <w:rtl/>
+          <w:lang w:bidi="fa-IR"/>
+        </w:rPr>
+        <w:t>. گاه</w:t>
+      </w:r>
+      <w:r>
+        <w:rPr>
+          <w:rFonts w:cs="B Roya" w:hint="cs"/>
+          <w:sz w:val="24"/>
+          <w:szCs w:val="24"/>
+          <w:rtl/>
+          <w:lang w:bidi="fa-IR"/>
+        </w:rPr>
+        <w:t>ی</w:t>
+      </w:r>
+      <w:r>
+        <w:rPr>
+          <w:rFonts w:cs="B Roya"/>
+          <w:sz w:val="24"/>
+          <w:szCs w:val="24"/>
+          <w:rtl/>
+          <w:lang w:bidi="fa-IR"/>
+        </w:rPr>
+        <w:t xml:space="preserve"> اوقات، </w:t>
+      </w:r>
+      <w:proofErr w:type="spellStart"/>
+      <w:r>
+        <w:rPr>
+          <w:rFonts w:cs="B Roya"/>
+          <w:sz w:val="24"/>
+          <w:szCs w:val="24"/>
+          <w:rtl/>
+          <w:lang w:bidi="fa-IR"/>
+        </w:rPr>
+        <w:t>م</w:t>
+      </w:r>
+      <w:r>
+        <w:rPr>
+          <w:rFonts w:cs="B Roya" w:hint="cs"/>
+          <w:sz w:val="24"/>
+          <w:szCs w:val="24"/>
+          <w:rtl/>
+          <w:lang w:bidi="fa-IR"/>
+        </w:rPr>
+        <w:t>ی‌</w:t>
+      </w:r>
+      <w:r>
+        <w:rPr>
+          <w:rFonts w:cs="B Roya" w:hint="eastAsia"/>
+          <w:sz w:val="24"/>
+          <w:szCs w:val="24"/>
+          <w:rtl/>
+          <w:lang w:bidi="fa-IR"/>
+        </w:rPr>
+        <w:t>توان</w:t>
+      </w:r>
+      <w:r>
+        <w:rPr>
+          <w:rFonts w:cs="B Roya" w:hint="cs"/>
+          <w:sz w:val="24"/>
+          <w:szCs w:val="24"/>
+          <w:rtl/>
+          <w:lang w:bidi="fa-IR"/>
+        </w:rPr>
+        <w:t>ی</w:t>
+      </w:r>
+      <w:r>
+        <w:rPr>
+          <w:rFonts w:cs="B Roya" w:hint="eastAsia"/>
+          <w:sz w:val="24"/>
+          <w:szCs w:val="24"/>
+          <w:rtl/>
+          <w:lang w:bidi="fa-IR"/>
+        </w:rPr>
+        <w:t>م</w:t>
+      </w:r>
+      <w:proofErr w:type="spellEnd"/>
+      <w:r>
+        <w:rPr>
+          <w:rFonts w:cs="B Roya"/>
+          <w:sz w:val="24"/>
+          <w:szCs w:val="24"/>
+          <w:rtl/>
+          <w:lang w:bidi="fa-IR"/>
+        </w:rPr>
+        <w:t xml:space="preserve"> بب</w:t>
+      </w:r>
+      <w:r>
+        <w:rPr>
+          <w:rFonts w:cs="B Roya" w:hint="cs"/>
+          <w:sz w:val="24"/>
+          <w:szCs w:val="24"/>
+          <w:rtl/>
+          <w:lang w:bidi="fa-IR"/>
+        </w:rPr>
+        <w:t>ی</w:t>
+      </w:r>
+      <w:r>
+        <w:rPr>
+          <w:rFonts w:cs="B Roya" w:hint="eastAsia"/>
+          <w:sz w:val="24"/>
+          <w:szCs w:val="24"/>
+          <w:rtl/>
+          <w:lang w:bidi="fa-IR"/>
+        </w:rPr>
+        <w:t>ن</w:t>
+      </w:r>
+      <w:r>
+        <w:rPr>
+          <w:rFonts w:cs="B Roya" w:hint="cs"/>
+          <w:sz w:val="24"/>
+          <w:szCs w:val="24"/>
+          <w:rtl/>
+          <w:lang w:bidi="fa-IR"/>
+        </w:rPr>
+        <w:t>ی</w:t>
+      </w:r>
+      <w:r>
+        <w:rPr>
+          <w:rFonts w:cs="B Roya" w:hint="eastAsia"/>
+          <w:sz w:val="24"/>
+          <w:szCs w:val="24"/>
+          <w:rtl/>
+          <w:lang w:bidi="fa-IR"/>
+        </w:rPr>
+        <w:t>م</w:t>
+      </w:r>
+      <w:r>
+        <w:rPr>
+          <w:rFonts w:cs="B Roya"/>
+          <w:sz w:val="24"/>
+          <w:szCs w:val="24"/>
+          <w:rtl/>
+          <w:lang w:bidi="fa-IR"/>
+        </w:rPr>
+        <w:t xml:space="preserve"> که س</w:t>
+      </w:r>
+      <w:r>
+        <w:rPr>
+          <w:rFonts w:cs="B Roya" w:hint="cs"/>
+          <w:sz w:val="24"/>
+          <w:szCs w:val="24"/>
+          <w:rtl/>
+          <w:lang w:bidi="fa-IR"/>
+        </w:rPr>
+        <w:t>ی</w:t>
+      </w:r>
+      <w:r>
+        <w:rPr>
+          <w:rFonts w:cs="B Roya" w:hint="eastAsia"/>
+          <w:sz w:val="24"/>
+          <w:szCs w:val="24"/>
+          <w:rtl/>
+          <w:lang w:bidi="fa-IR"/>
+        </w:rPr>
+        <w:t>گنال</w:t>
+      </w:r>
+      <w:r>
+        <w:rPr>
+          <w:rFonts w:cs="B Roya"/>
+          <w:sz w:val="24"/>
+          <w:szCs w:val="24"/>
+          <w:rtl/>
+          <w:lang w:bidi="fa-IR"/>
+        </w:rPr>
+        <w:t xml:space="preserve"> ضبط شده در </w:t>
+      </w:r>
+      <w:r>
+        <w:rPr>
+          <w:rFonts w:cs="B Roya" w:hint="cs"/>
+          <w:sz w:val="24"/>
+          <w:szCs w:val="24"/>
+          <w:rtl/>
+          <w:lang w:bidi="fa-IR"/>
+        </w:rPr>
+        <w:t>ی</w:t>
+      </w:r>
+      <w:r>
+        <w:rPr>
+          <w:rFonts w:cs="B Roya" w:hint="eastAsia"/>
+          <w:sz w:val="24"/>
+          <w:szCs w:val="24"/>
+          <w:rtl/>
+          <w:lang w:bidi="fa-IR"/>
+        </w:rPr>
+        <w:t>ک</w:t>
+      </w:r>
+      <w:r>
+        <w:rPr>
+          <w:rFonts w:cs="B Roya"/>
+          <w:sz w:val="24"/>
+          <w:szCs w:val="24"/>
+          <w:rtl/>
+          <w:lang w:bidi="fa-IR"/>
+        </w:rPr>
+        <w:t xml:space="preserve"> کانال برابر با ش</w:t>
+      </w:r>
+      <w:r>
+        <w:rPr>
+          <w:rFonts w:cs="B Roya" w:hint="cs"/>
+          <w:sz w:val="24"/>
+          <w:szCs w:val="24"/>
+          <w:rtl/>
+          <w:lang w:bidi="fa-IR"/>
+        </w:rPr>
+        <w:t>ی</w:t>
+      </w:r>
+      <w:r>
+        <w:rPr>
+          <w:rFonts w:cs="B Roya" w:hint="eastAsia"/>
+          <w:sz w:val="24"/>
+          <w:szCs w:val="24"/>
+          <w:rtl/>
+          <w:lang w:bidi="fa-IR"/>
+        </w:rPr>
+        <w:t>فت</w:t>
+      </w:r>
+      <w:r>
+        <w:rPr>
+          <w:rFonts w:cs="B Roya" w:hint="cs"/>
+          <w:sz w:val="24"/>
+          <w:szCs w:val="24"/>
+          <w:rtl/>
+          <w:lang w:bidi="fa-IR"/>
+        </w:rPr>
+        <w:t xml:space="preserve"> یافته</w:t>
+      </w:r>
+      <w:r>
+        <w:rPr>
+          <w:rFonts w:cs="B Roya"/>
+          <w:sz w:val="24"/>
+          <w:szCs w:val="24"/>
+          <w:rtl/>
+          <w:lang w:bidi="fa-IR"/>
+        </w:rPr>
+        <w:t xml:space="preserve"> </w:t>
+      </w:r>
+      <w:r>
+        <w:rPr>
+          <w:rFonts w:cs="B Roya" w:hint="cs"/>
+          <w:sz w:val="24"/>
+          <w:szCs w:val="24"/>
+          <w:rtl/>
+          <w:lang w:bidi="fa-IR"/>
+        </w:rPr>
+        <w:t xml:space="preserve">کانال </w:t>
+      </w:r>
+      <w:r>
+        <w:rPr>
+          <w:rFonts w:cs="B Roya"/>
+          <w:sz w:val="24"/>
+          <w:szCs w:val="24"/>
+          <w:rtl/>
+          <w:lang w:bidi="fa-IR"/>
+        </w:rPr>
+        <w:t>د</w:t>
+      </w:r>
+      <w:r>
+        <w:rPr>
+          <w:rFonts w:cs="B Roya" w:hint="cs"/>
+          <w:sz w:val="24"/>
+          <w:szCs w:val="24"/>
+          <w:rtl/>
+          <w:lang w:bidi="fa-IR"/>
+        </w:rPr>
+        <w:t>ی</w:t>
+      </w:r>
+      <w:r>
+        <w:rPr>
+          <w:rFonts w:cs="B Roya" w:hint="eastAsia"/>
+          <w:sz w:val="24"/>
+          <w:szCs w:val="24"/>
+          <w:rtl/>
+          <w:lang w:bidi="fa-IR"/>
+        </w:rPr>
+        <w:t>گر</w:t>
+      </w:r>
+      <w:r>
+        <w:rPr>
+          <w:rFonts w:cs="B Roya"/>
+          <w:sz w:val="24"/>
+          <w:szCs w:val="24"/>
+          <w:rtl/>
+          <w:lang w:bidi="fa-IR"/>
+        </w:rPr>
+        <w:t xml:space="preserve"> است.</w:t>
+      </w:r>
+    </w:p>
+    <w:p>
+      <w:pPr>
+        <w:pStyle w:val="Heading2"/>
+        <w:numPr>
+          <w:ilvl w:val="0"/>
+          <w:numId w:val="9"/>
+        </w:numPr>
+        <w:bidi/>
+        <w:rPr>
+          <w:rFonts w:cs="B Shiraz"/>
+          <w:rtl/>
+        </w:rPr>
+      </w:pPr>
+      <w:r>
+        <w:rPr>
+          <w:rFonts w:cs="B Shiraz" w:hint="cs"/>
+          <w:rtl/>
+        </w:rPr>
+        <w:lastRenderedPageBreak/>
+        <w:t>طیف فرکانسی و طیف زمان=فرکانس</w:t>
+      </w:r>
+    </w:p>
+    <w:p>
+      <w:pPr>
+        <w:keepNext/>
+        <w:bidi/>
+        <w:spacing w:after="0"/>
+      </w:pPr>
+      <w:r>
+        <w:rPr>
+          <w:rFonts w:cs="B Roya"/>
+          <w:sz w:val="24"/>
+          <w:szCs w:val="24"/>
+          <w:rtl/>
+          <w:lang w:bidi="fa-IR"/>
+        </w:rPr>
+        <w:drawing>
+          <wp:inline distT="0" distB="0" distL="0" distR="0" wp14:anchorId="1566C7B8" wp14:editId="31D083CA">
+            <wp:extent cx="5743051" cy="3125470"/>
+            <wp:effectExtent l="0" t="0" r="0" b="0"/>
+            <wp:docPr id="29737047" name="Picture 1"/>
+            <wp:cNvGraphicFramePr>
+              <a:graphicFrameLocks xmlns:a="http://schemas.openxmlformats.org/drawingml/2006/main" noChangeAspect="1"/>
+            </wp:cNvGraphicFramePr>
+            <a:graphic xmlns:a="http://schemas.openxmlformats.org/drawingml/2006/main">
+              <a:graphicData uri="http://schemas.openxmlformats.org/drawingml/2006/picture">
+                <pic:pic xmlns:pic="http://schemas.openxmlformats.org/drawingml/2006/picture">
+                  <pic:nvPicPr>
+                    <pic:cNvPr id="29737047" name="Picture 1"/>
+                    <pic:cNvPicPr/>
+                  </pic:nvPicPr>
+                  <pic:blipFill>
+                    <a:blip r:embed="rId32" cstate="print">
+                      <a:extLst>
+                        <a:ext uri="{28A0092B-C50C-407E-A947-70E740481C1C}">
+                          <a14:useLocalDpi xmlns:a14="http://schemas.microsoft.com/office/drawing/2010/main" val="0"/>
+                        </a:ext>
+                      </a:extLst>
+                    </a:blip>
+                    <a:stretch>
+                      <a:fillRect/>
+                    </a:stretch>
+                  </pic:blipFill>
+                  <pic:spPr>
+                    <a:xfrm>
+                      <a:off x="0" y="0"/>
+                      <a:ext cx="5743051" cy="3125470"/>
+                    </a:xfrm>
+                    <a:prstGeom prst="rect">
+                      <a:avLst/>
+                    </a:prstGeom>
+                  </pic:spPr>
+                </pic:pic>
+              </a:graphicData>
+            </a:graphic>
+          </wp:inline>
+        </w:drawing>
+      </w:r>
+    </w:p>
+    <w:p>
+      <w:pPr>
+        <w:pStyle w:val="Caption"/>
+        <w:bidi/>
+        <w:jc w:val="center"/>
+        <w:rPr>
+          <w:rFonts w:cs="B Roya" w:hint="cs"/>
+          <w:i w:val="0"/>
+          <w:iCs w:val="0"/>
+          <w:sz w:val="24"/>
+          <w:szCs w:val="24"/>
+          <w:rtl/>
+          <w:lang w:bidi="fa-IR"/>
+        </w:rPr>
+      </w:pPr>
+      <w:r>
+        <w:rPr>
+          <w:rFonts w:cs="B Roya"/>
+          <w:i w:val="0"/>
+          <w:iCs w:val="0"/>
+          <w:rtl/>
+        </w:rPr>
+        <w:t xml:space="preserve">شکل </w:t>
+      </w:r>
+      <w:r>
+        <w:rPr>
+          <w:rFonts w:cs="B Roya"/>
+          <w:i w:val="0"/>
+          <w:iCs w:val="0"/>
+          <w:rtl/>
+        </w:rPr>
+        <w:fldChar w:fldCharType="begin"/>
+      </w:r>
+      <w:r>
+        <w:rPr>
+          <w:rFonts w:cs="B Roya"/>
+          <w:i w:val="0"/>
+          <w:iCs w:val="0"/>
+          <w:rtl/>
+        </w:rPr>
+        <w:instrText xml:space="preserve"> </w:instrText>
+      </w:r>
+      <w:r>
+        <w:rPr>
+          <w:rFonts w:cs="B Roya"/>
+          <w:i w:val="0"/>
+          <w:iCs w:val="0"/>
+        </w:rPr>
+        <w:instrText>SEQ</w:instrText>
+      </w:r>
+      <w:r>
+        <w:rPr>
+          <w:rFonts w:cs="B Roya"/>
+          <w:i w:val="0"/>
+          <w:iCs w:val="0"/>
+          <w:rtl/>
+        </w:rPr>
+        <w:instrText xml:space="preserve"> شکل \* </w:instrText>
+      </w:r>
+      <w:r>
+        <w:rPr>
+          <w:rFonts w:cs="B Roya"/>
+          <w:i w:val="0"/>
+          <w:iCs w:val="0"/>
+        </w:rPr>
+        <w:instrText>ARABIC</w:instrText>
+      </w:r>
+      <w:r>
+        <w:rPr>
+          <w:rFonts w:cs="B Roya"/>
+          <w:i w:val="0"/>
+          <w:iCs w:val="0"/>
+          <w:rtl/>
+        </w:rPr>
+        <w:instrText xml:space="preserve"> </w:instrText>
+      </w:r>
+      <w:r>
+        <w:rPr>
+          <w:rFonts w:cs="B Roya"/>
+          <w:i w:val="0"/>
+          <w:iCs w:val="0"/>
+          <w:rtl/>
+        </w:rPr>
+        <w:fldChar w:fldCharType="separate"/>
+      </w:r>
+      <w:r>
+        <w:rPr>
+          <w:rFonts w:cs="B Roya"/>
+          <w:i w:val="0"/>
+          <w:iCs w:val="0"/>
+          <w:noProof/>
+          <w:rtl/>
+        </w:rPr>
+        <w:t>12</w:t>
+      </w:r>
+      <w:r>
+        <w:rPr>
+          <w:rFonts w:cs="B Roya"/>
+          <w:i w:val="0"/>
+          <w:iCs w:val="0"/>
+          <w:rtl/>
+        </w:rPr>
+        <w:fldChar w:fldCharType="end"/>
+      </w:r>
+      <w:r>
+        <w:rPr>
+          <w:rFonts w:cs="B Roya" w:hint="cs"/>
+          <w:i w:val="0"/>
+          <w:iCs w:val="0"/>
+          <w:rtl/>
+        </w:rPr>
+        <w:t xml:space="preserve"> </w:t>
+      </w:r>
+      <w:r>
+        <w:rPr>
+          <w:rFonts w:cs="B Roya"/>
+          <w:i w:val="0"/>
+          <w:iCs w:val="0"/>
+          <w:rtl/>
+        </w:rPr>
+        <w:t>ط</w:t>
+      </w:r>
+      <w:r>
+        <w:rPr>
+          <w:rFonts w:cs="B Roya" w:hint="cs"/>
+          <w:i w:val="0"/>
+          <w:iCs w:val="0"/>
+          <w:rtl/>
+        </w:rPr>
+        <w:t>ی</w:t>
+      </w:r>
+      <w:r>
+        <w:rPr>
+          <w:rFonts w:cs="B Roya" w:hint="eastAsia"/>
+          <w:i w:val="0"/>
+          <w:iCs w:val="0"/>
+          <w:rtl/>
+        </w:rPr>
+        <w:t>ف</w:t>
+      </w:r>
+      <w:r>
+        <w:rPr>
+          <w:rFonts w:cs="B Roya"/>
+          <w:i w:val="0"/>
+          <w:iCs w:val="0"/>
+          <w:rtl/>
+        </w:rPr>
+        <w:t xml:space="preserve"> فرکانس</w:t>
+      </w:r>
+      <w:r>
+        <w:rPr>
+          <w:rFonts w:cs="B Roya" w:hint="cs"/>
+          <w:i w:val="0"/>
+          <w:iCs w:val="0"/>
+          <w:rtl/>
+        </w:rPr>
+        <w:t>ی</w:t>
+      </w:r>
+      <w:r>
+        <w:rPr>
+          <w:rFonts w:cs="B Roya"/>
+          <w:i w:val="0"/>
+          <w:iCs w:val="0"/>
+          <w:rtl/>
+        </w:rPr>
+        <w:t xml:space="preserve"> و ط</w:t>
+      </w:r>
+      <w:r>
+        <w:rPr>
+          <w:rFonts w:cs="B Roya" w:hint="cs"/>
+          <w:i w:val="0"/>
+          <w:iCs w:val="0"/>
+          <w:rtl/>
+        </w:rPr>
+        <w:t>ی</w:t>
+      </w:r>
+      <w:r>
+        <w:rPr>
+          <w:rFonts w:cs="B Roya" w:hint="eastAsia"/>
+          <w:i w:val="0"/>
+          <w:iCs w:val="0"/>
+          <w:rtl/>
+        </w:rPr>
+        <w:t>ف</w:t>
+      </w:r>
+      <w:r>
+        <w:rPr>
+          <w:rFonts w:cs="B Roya"/>
+          <w:i w:val="0"/>
+          <w:iCs w:val="0"/>
+          <w:rtl/>
+        </w:rPr>
+        <w:t xml:space="preserve"> زمان=فرکانس</w:t>
+      </w:r>
+      <w:r>
+        <w:rPr>
+          <w:rFonts w:cs="B Roya"/>
+          <w:i w:val="0"/>
+          <w:iCs w:val="0"/>
+        </w:rPr>
+        <w:t xml:space="preserve"> </w:t>
+      </w:r>
+      <w:r>
+        <w:rPr>
+          <w:rFonts w:cs="B Roya" w:hint="cs"/>
+          <w:i w:val="0"/>
+          <w:iCs w:val="0"/>
+          <w:rtl/>
+        </w:rPr>
+        <w:t>دو کانال</w:t>
+      </w:r>
+    </w:p>
+    <w:p>
+      <w:pPr>
+        <w:bidi/>
+        <w:jc w:val="both"/>
+        <w:rPr>
+          <w:rFonts w:cs="B Roya" w:hint="cs"/>
+          <w:sz w:val="24"/>
+          <w:szCs w:val="24"/>
+          <w:rtl/>
+          <w:lang w:bidi="fa-IR"/>
+        </w:rPr>
+      </w:pPr>
+      <w:r>
+        <w:rPr>
+          <w:rFonts w:cs="B Roya"/>
+          <w:sz w:val="24"/>
+          <w:szCs w:val="24"/>
+          <w:rtl/>
+          <w:lang w:bidi="fa-IR"/>
+        </w:rPr>
+        <w:t>همانطو</w:t>
+      </w:r>
+      <w:r>
+        <w:rPr>
+          <w:rFonts w:cs="B Roya" w:hint="cs"/>
+          <w:sz w:val="24"/>
+          <w:szCs w:val="24"/>
+          <w:rtl/>
+          <w:lang w:bidi="fa-IR"/>
+        </w:rPr>
+        <w:t xml:space="preserve">ر که مشاهده </w:t>
+      </w:r>
+      <w:proofErr w:type="spellStart"/>
+      <w:r>
+        <w:rPr>
+          <w:rFonts w:cs="B Roya" w:hint="cs"/>
+          <w:sz w:val="24"/>
+          <w:szCs w:val="24"/>
+          <w:rtl/>
+          <w:lang w:bidi="fa-IR"/>
+        </w:rPr>
+        <w:t>می‌شود</w:t>
+      </w:r>
+      <w:proofErr w:type="spellEnd"/>
+      <w:r>
+        <w:rPr>
+          <w:rFonts w:cs="B Roya" w:hint="cs"/>
+          <w:sz w:val="24"/>
+          <w:szCs w:val="24"/>
+          <w:rtl/>
+          <w:lang w:bidi="fa-IR"/>
+        </w:rPr>
+        <w:t xml:space="preserve">، رفتار فرکانسی دو سیگنال بسیار مشابه است و تنها در فرکانس پایین کمی متفاوت عمل </w:t>
+      </w:r>
+      <w:proofErr w:type="spellStart"/>
+      <w:r>
+        <w:rPr>
+          <w:rFonts w:cs="B Roya" w:hint="cs"/>
+          <w:sz w:val="24"/>
+          <w:szCs w:val="24"/>
+          <w:rtl/>
+          <w:lang w:bidi="fa-IR"/>
+        </w:rPr>
+        <w:t>می‌کنند</w:t>
+      </w:r>
+      <w:proofErr w:type="spellEnd"/>
+      <w:r>
+        <w:rPr>
+          <w:rFonts w:cs="B Roya" w:hint="cs"/>
+          <w:sz w:val="24"/>
+          <w:szCs w:val="24"/>
+          <w:rtl/>
+          <w:lang w:bidi="fa-IR"/>
+        </w:rPr>
+        <w:t xml:space="preserve">. از آنجا که دو چشم انسان در یک جهت حرکت </w:t>
+      </w:r>
+      <w:proofErr w:type="spellStart"/>
+      <w:r>
+        <w:rPr>
+          <w:rFonts w:cs="B Roya" w:hint="cs"/>
+          <w:sz w:val="24"/>
+          <w:szCs w:val="24"/>
+          <w:rtl/>
+          <w:lang w:bidi="fa-IR"/>
+        </w:rPr>
+        <w:t>می‌کنند</w:t>
+      </w:r>
+      <w:proofErr w:type="spellEnd"/>
+      <w:r>
+        <w:rPr>
+          <w:rFonts w:cs="B Roya" w:hint="cs"/>
+          <w:sz w:val="24"/>
+          <w:szCs w:val="24"/>
+          <w:rtl/>
+          <w:lang w:bidi="fa-IR"/>
+        </w:rPr>
+        <w:t xml:space="preserve">، این شباهت کاملا </w:t>
+      </w:r>
+      <w:proofErr w:type="spellStart"/>
+      <w:r>
+        <w:rPr>
+          <w:rFonts w:cs="B Roya" w:hint="cs"/>
+          <w:sz w:val="24"/>
+          <w:szCs w:val="24"/>
+          <w:rtl/>
+          <w:lang w:bidi="fa-IR"/>
+        </w:rPr>
+        <w:t>منطقیست</w:t>
+      </w:r>
+      <w:proofErr w:type="spellEnd"/>
+      <w:r>
+        <w:rPr>
+          <w:rFonts w:cs="B Roya" w:hint="cs"/>
+          <w:sz w:val="24"/>
+          <w:szCs w:val="24"/>
+          <w:rtl/>
+          <w:lang w:bidi="fa-IR"/>
+        </w:rPr>
+        <w:t xml:space="preserve">. البته که وقتی دو چشم در یک جهت قرار دارند، زاویه کاملا یکسانی را با الکترودها </w:t>
+      </w:r>
+      <w:proofErr w:type="spellStart"/>
+      <w:r>
+        <w:rPr>
+          <w:rFonts w:cs="B Roya" w:hint="cs"/>
+          <w:sz w:val="24"/>
+          <w:szCs w:val="24"/>
+          <w:rtl/>
+          <w:lang w:bidi="fa-IR"/>
+        </w:rPr>
+        <w:t>نمی‌سازند</w:t>
+      </w:r>
+      <w:proofErr w:type="spellEnd"/>
+      <w:r>
+        <w:rPr>
+          <w:rFonts w:cs="B Roya" w:hint="cs"/>
+          <w:sz w:val="24"/>
+          <w:szCs w:val="24"/>
+          <w:rtl/>
+          <w:lang w:bidi="fa-IR"/>
+        </w:rPr>
+        <w:t xml:space="preserve">؛ همچنین خطای الکترودها یکسان و یک راستا نیست؛ به همین دلیل </w:t>
+      </w:r>
+      <w:proofErr w:type="spellStart"/>
+      <w:r>
+        <w:rPr>
+          <w:rFonts w:cs="B Roya" w:hint="cs"/>
+          <w:sz w:val="24"/>
+          <w:szCs w:val="24"/>
+          <w:rtl/>
+          <w:lang w:bidi="fa-IR"/>
+        </w:rPr>
+        <w:t>تفاوت‌های</w:t>
+      </w:r>
+      <w:proofErr w:type="spellEnd"/>
+      <w:r>
+        <w:rPr>
+          <w:rFonts w:cs="B Roya" w:hint="cs"/>
+          <w:sz w:val="24"/>
+          <w:szCs w:val="24"/>
+          <w:rtl/>
+          <w:lang w:bidi="fa-IR"/>
+        </w:rPr>
+        <w:t xml:space="preserve"> جزئی در طیف فرکانسی این دو کانال مشاهده </w:t>
+      </w:r>
+      <w:proofErr w:type="spellStart"/>
+      <w:r>
+        <w:rPr>
+          <w:rFonts w:cs="B Roya" w:hint="cs"/>
+          <w:sz w:val="24"/>
+          <w:szCs w:val="24"/>
+          <w:rtl/>
+          <w:lang w:bidi="fa-IR"/>
+        </w:rPr>
+        <w:t>می‌شود</w:t>
+      </w:r>
+      <w:proofErr w:type="spellEnd"/>
+      <w:r>
+        <w:rPr>
+          <w:rFonts w:cs="B Roya" w:hint="cs"/>
+          <w:sz w:val="24"/>
+          <w:szCs w:val="24"/>
+          <w:rtl/>
+          <w:lang w:bidi="fa-IR"/>
+        </w:rPr>
+        <w:t>.</w:t>
+      </w:r>
+    </w:p>
+    <w:p>
+      <w:pPr>
+        <w:bidi/>
+        <w:rPr>
+          <w:rFonts w:cs="B Roya"/>
+          <w:sz w:val="24"/>
+          <w:szCs w:val="24"/>
+          <w:rtl/>
+          <w:lang w:bidi="fa-IR"/>
+        </w:rPr>
+      </w:pPr>
+    </w:p>
+    <w:p>
+      <w:pPr>
+        <w:bidi/>
+        <w:rPr>
+          <w:rtl/>
+        </w:rPr>
+      </w:pPr>
+    </w:p>
+    <w:p>
+      <w:pPr>
+        <w:bidi/>
+        <w:rPr>
+          <w:rFonts w:cs="B Shiraz"/>
+          <w:rtl/>
+        </w:rPr>
+      </w:pPr>
     </w:p>
     <w:p>
       <w:pPr>
@@ -15743,7 +17752,7 @@
           <w:rtl/>
         </w:rPr>
       </w:pPr>
-      <w:bookmarkStart w:id="5" w:name="_Toc160568899"/>
+      <w:bookmarkStart w:id="6" w:name="_Toc160568899"/>
       <w:r>
         <w:rPr>
           <w:rFonts w:cs="B Shiraz" w:hint="cs"/>
@@ -15794,7 +17803,7 @@
         </w:rPr>
         <w:t>الكترومايوگرام</w:t>
       </w:r>
-      <w:bookmarkEnd w:id="5"/>
+      <w:bookmarkEnd w:id="6"/>
     </w:p>
     <w:p>
       <w:pPr>
@@ -15805,7 +17814,7 @@
           <w:rtl/>
         </w:rPr>
       </w:pPr>
-      <w:bookmarkStart w:id="6" w:name="_Toc160568900"/>
+      <w:bookmarkStart w:id="7" w:name="_Toc160568900"/>
       <w:r>
         <w:rPr>
           <w:rFonts w:cs="B Shiraz" w:hint="cs"/>
@@ -15834,7 +17843,7 @@
         </w:rPr>
         <w:t xml:space="preserve"> سیگنال زمانی</w:t>
       </w:r>
-      <w:bookmarkEnd w:id="6"/>
+      <w:bookmarkEnd w:id="7"/>
     </w:p>
     <w:p>
       <w:pPr>
@@ -15921,7 +17930,7 @@
                     <pic:cNvPicPr/>
                   </pic:nvPicPr>
                   <pic:blipFill>
-                    <a:blip r:embed="rId31"/>
+                    <a:blip r:embed="rId33"/>
                     <a:stretch>
                       <a:fillRect/>
                     </a:stretch>
@@ -16000,7 +18009,7 @@
                     <pic:cNvPicPr/>
                   </pic:nvPicPr>
                   <pic:blipFill>
-                    <a:blip r:embed="rId32"/>
+                    <a:blip r:embed="rId34"/>
                     <a:stretch>
                       <a:fillRect/>
                     </a:stretch>
@@ -16164,7 +18173,7 @@
           <w:lang w:bidi="fa-IR"/>
         </w:rPr>
       </w:pPr>
-      <w:bookmarkStart w:id="7" w:name="_Toc160568901"/>
+      <w:bookmarkStart w:id="8" w:name="_Toc160568901"/>
       <w:r>
         <w:rPr>
           <w:rFonts w:cs="B Shiraz" w:hint="cs"/>
@@ -16189,7 +18198,7 @@
         </w:rPr>
         <w:t xml:space="preserve"> محتویات فرکانسی</w:t>
       </w:r>
-      <w:bookmarkEnd w:id="7"/>
+      <w:bookmarkEnd w:id="8"/>
     </w:p>
     <w:p>
       <w:pPr>
@@ -16249,7 +18258,7 @@
                     <pic:cNvPicPr/>
                   </pic:nvPicPr>
                   <pic:blipFill>
-                    <a:blip r:embed="rId33"/>
+                    <a:blip r:embed="rId35"/>
                     <a:stretch>
                       <a:fillRect/>
                     </a:stretch>
@@ -16418,7 +18427,7 @@
                     <pic:cNvPicPr/>
                   </pic:nvPicPr>
                   <pic:blipFill>
-                    <a:blip r:embed="rId34"/>
+                    <a:blip r:embed="rId36"/>
                     <a:stretch>
                       <a:fillRect/>
                     </a:stretch>
@@ -16542,7 +18551,7 @@
           <w:lang w:bidi="fa-IR"/>
         </w:rPr>
       </w:pPr>
-      <w:bookmarkStart w:id="8" w:name="_Toc160568902"/>
+      <w:bookmarkStart w:id="9" w:name="_Toc160568902"/>
       <w:r>
         <w:rPr>
           <w:rFonts w:eastAsiaTheme="minorEastAsia" w:cs="B Shiraz" w:hint="cs"/>
@@ -16567,7 +18576,7 @@
         </w:rPr>
         <w:t xml:space="preserve"> میوپاتی و نوروپاتی چیست؟</w:t>
       </w:r>
-      <w:bookmarkEnd w:id="8"/>
+      <w:bookmarkEnd w:id="9"/>
     </w:p>
     <w:p>
       <w:pPr>
@@ -20113,7 +22122,7 @@
       </w:r>
     </w:p>
     <w:sectPr>
-      <w:footerReference w:type="default" r:id="rId35"/>
+      <w:footerReference w:type="default" r:id="rId37"/>
       <w:pgSz w:w="12240" w:h="15840"/>
       <w:pgMar w:top="1440" w:right="1440" w:bottom="1440" w:left="1440" w:header="720" w:footer="720" w:gutter="0"/>
       <w:pgNumType w:start="0"/>
@@ -21212,6 +23221,95 @@
     </w:lvl>
   </w:abstractNum>
   <w:abstractNum w:abstractNumId="6" w15:restartNumberingAfterBreak="0">
+    <w:nsid w:val="5D0B32E2"/>
+    <w:multiLevelType w:val="hybridMultilevel"/>
+    <w:tmpl w:val="6A2EEFA4"/>
+    <w:lvl w:ilvl="0" w:tplc="3C085BC8">
+      <w:start w:val="1"/>
+      <w:numFmt w:val="decimal"/>
+      <w:lvlText w:val="%1-"/>
+      <w:lvlJc w:val="left"/>
+      <w:pPr>
+        <w:ind w:left="720" w:hanging="360"/>
+      </w:pPr>
+      <w:rPr>
+        <w:rFonts w:hint="default"/>
+      </w:rPr>
+    </w:lvl>
+    <w:lvl w:ilvl="1" w:tplc="04090019" w:tentative="1">
+      <w:start w:val="1"/>
+      <w:numFmt w:val="lowerLetter"/>
+      <w:lvlText w:val="%2."/>
+      <w:lvlJc w:val="left"/>
+      <w:pPr>
+        <w:ind w:left="1440" w:hanging="360"/>
+      </w:pPr>
+    </w:lvl>
+    <w:lvl w:ilvl="2" w:tplc="0409001B" w:tentative="1">
+      <w:start w:val="1"/>
+      <w:numFmt w:val="lowerRoman"/>
+      <w:lvlText w:val="%3."/>
+      <w:lvlJc w:val="right"/>
+      <w:pPr>
+        <w:ind w:left="2160" w:hanging="180"/>
+      </w:pPr>
+    </w:lvl>
+    <w:lvl w:ilvl="3" w:tplc="0409000F" w:tentative="1">
+      <w:start w:val="1"/>
+      <w:numFmt w:val="decimal"/>
+      <w:lvlText w:val="%4."/>
+      <w:lvlJc w:val="left"/>
+      <w:pPr>
+        <w:ind w:left="2880" w:hanging="360"/>
+      </w:pPr>
+    </w:lvl>
+    <w:lvl w:ilvl="4" w:tplc="04090019" w:tentative="1">
+      <w:start w:val="1"/>
+      <w:numFmt w:val="lowerLetter"/>
+      <w:lvlText w:val="%5."/>
+      <w:lvlJc w:val="left"/>
+      <w:pPr>
+        <w:ind w:left="3600" w:hanging="360"/>
+      </w:pPr>
+    </w:lvl>
+    <w:lvl w:ilvl="5" w:tplc="0409001B" w:tentative="1">
+      <w:start w:val="1"/>
+      <w:numFmt w:val="lowerRoman"/>
+      <w:lvlText w:val="%6."/>
+      <w:lvlJc w:val="right"/>
+      <w:pPr>
+        <w:ind w:left="4320" w:hanging="180"/>
+      </w:pPr>
+    </w:lvl>
+    <w:lvl w:ilvl="6" w:tplc="0409000F" w:tentative="1">
+      <w:start w:val="1"/>
+      <w:numFmt w:val="decimal"/>
+      <w:lvlText w:val="%7."/>
+      <w:lvlJc w:val="left"/>
+      <w:pPr>
+        <w:ind w:left="5040" w:hanging="360"/>
+      </w:pPr>
+    </w:lvl>
+    <w:lvl w:ilvl="7" w:tplc="04090019" w:tentative="1">
+      <w:start w:val="1"/>
+      <w:numFmt w:val="lowerLetter"/>
+      <w:lvlText w:val="%8."/>
+      <w:lvlJc w:val="left"/>
+      <w:pPr>
+        <w:ind w:left="5760" w:hanging="360"/>
+      </w:pPr>
+    </w:lvl>
+    <w:lvl w:ilvl="8" w:tplc="0409001B" w:tentative="1">
+      <w:start w:val="1"/>
+      <w:numFmt w:val="lowerRoman"/>
+      <w:lvlText w:val="%9."/>
+      <w:lvlJc w:val="right"/>
+      <w:pPr>
+        <w:ind w:left="6480" w:hanging="180"/>
+      </w:pPr>
+    </w:lvl>
+  </w:abstractNum>
+  <w:abstractNum w:abstractNumId="7" w15:restartNumberingAfterBreak="0">
     <w:nsid w:val="618C0DDD"/>
     <w:multiLevelType w:val="hybridMultilevel"/>
     <w:tmpl w:val="335CDD8C"/>
@@ -21300,7 +23398,96 @@
       </w:pPr>
     </w:lvl>
   </w:abstractNum>
-  <w:abstractNum w:abstractNumId="7" w15:restartNumberingAfterBreak="0">
+  <w:abstractNum w:abstractNumId="8" w15:restartNumberingAfterBreak="0">
+    <w:nsid w:val="64572DE3"/>
+    <w:multiLevelType w:val="hybridMultilevel"/>
+    <w:tmpl w:val="61F6B9AC"/>
+    <w:lvl w:ilvl="0" w:tplc="FFFFFFFF">
+      <w:start w:val="1"/>
+      <w:numFmt w:val="decimal"/>
+      <w:lvlText w:val="%1-"/>
+      <w:lvlJc w:val="left"/>
+      <w:pPr>
+        <w:ind w:left="720" w:hanging="360"/>
+      </w:pPr>
+      <w:rPr>
+        <w:rFonts w:hint="default"/>
+      </w:rPr>
+    </w:lvl>
+    <w:lvl w:ilvl="1" w:tplc="FFFFFFFF" w:tentative="1">
+      <w:start w:val="1"/>
+      <w:numFmt w:val="lowerLetter"/>
+      <w:lvlText w:val="%2."/>
+      <w:lvlJc w:val="left"/>
+      <w:pPr>
+        <w:ind w:left="1440" w:hanging="360"/>
+      </w:pPr>
+    </w:lvl>
+    <w:lvl w:ilvl="2" w:tplc="FFFFFFFF" w:tentative="1">
+      <w:start w:val="1"/>
+      <w:numFmt w:val="lowerRoman"/>
+      <w:lvlText w:val="%3."/>
+      <w:lvlJc w:val="right"/>
+      <w:pPr>
+        <w:ind w:left="2160" w:hanging="180"/>
+      </w:pPr>
+    </w:lvl>
+    <w:lvl w:ilvl="3" w:tplc="FFFFFFFF" w:tentative="1">
+      <w:start w:val="1"/>
+      <w:numFmt w:val="decimal"/>
+      <w:lvlText w:val="%4."/>
+      <w:lvlJc w:val="left"/>
+      <w:pPr>
+        <w:ind w:left="2880" w:hanging="360"/>
+      </w:pPr>
+    </w:lvl>
+    <w:lvl w:ilvl="4" w:tplc="FFFFFFFF" w:tentative="1">
+      <w:start w:val="1"/>
+      <w:numFmt w:val="lowerLetter"/>
+      <w:lvlText w:val="%5."/>
+      <w:lvlJc w:val="left"/>
+      <w:pPr>
+        <w:ind w:left="3600" w:hanging="360"/>
+      </w:pPr>
+    </w:lvl>
+    <w:lvl w:ilvl="5" w:tplc="FFFFFFFF" w:tentative="1">
+      <w:start w:val="1"/>
+      <w:numFmt w:val="lowerRoman"/>
+      <w:lvlText w:val="%6."/>
+      <w:lvlJc w:val="right"/>
+      <w:pPr>
+        <w:ind w:left="4320" w:hanging="180"/>
+      </w:pPr>
+    </w:lvl>
+    <w:lvl w:ilvl="6" w:tplc="FFFFFFFF" w:tentative="1">
+      <w:start w:val="1"/>
+      <w:numFmt w:val="decimal"/>
+      <w:lvlText w:val="%7."/>
+      <w:lvlJc w:val="left"/>
+      <w:pPr>
+        <w:ind w:left="5040" w:hanging="360"/>
+      </w:pPr>
+    </w:lvl>
+    <w:lvl w:ilvl="7" w:tplc="FFFFFFFF" w:tentative="1">
+      <w:start w:val="1"/>
+      <w:numFmt w:val="lowerLetter"/>
+      <w:lvlText w:val="%8."/>
+      <w:lvlJc w:val="left"/>
+      <w:pPr>
+        <w:ind w:left="5760" w:hanging="360"/>
+      </w:pPr>
+    </w:lvl>
+    <w:lvl w:ilvl="8" w:tplc="FFFFFFFF" w:tentative="1">
+      <w:start w:val="1"/>
+      <w:numFmt w:val="lowerRoman"/>
+      <w:lvlText w:val="%9."/>
+      <w:lvlJc w:val="right"/>
+      <w:pPr>
+        <w:ind w:left="6480" w:hanging="180"/>
+      </w:pPr>
+    </w:lvl>
+  </w:abstractNum>
+  <w:abstractNum w:abstractNumId="9" w15:restartNumberingAfterBreak="0">
     <w:nsid w:val="7B733F45"/>
     <w:multiLevelType w:val="hybridMultilevel"/>
     <w:tmpl w:val="1E7C0206"/>
@@ -21419,7 +23606,7 @@
     <w:abstractNumId w:val="5"/>
   </w:num>
   <w:num w:numId="3" w16cid:durableId="1640527194">
-    <w:abstractNumId w:val="7"/>
+    <w:abstractNumId w:val="9"/>
   </w:num>
   <w:num w:numId="4" w16cid:durableId="1150096200">
     <w:abstractNumId w:val="1"/>
@@ -21428,13 +23615,19 @@
     <w:abstractNumId w:val="0"/>
   </w:num>
   <w:num w:numId="6" w16cid:durableId="2054185547">
-    <w:abstractNumId w:val="6"/>
+    <w:abstractNumId w:val="7"/>
   </w:num>
   <w:num w:numId="7" w16cid:durableId="225915035">
     <w:abstractNumId w:val="3"/>
   </w:num>
   <w:num w:numId="8" w16cid:durableId="738481099">
     <w:abstractNumId w:val="4"/>
+  </w:num>
+  <w:num w:numId="9" w16cid:durableId="39091306">
+    <w:abstractNumId w:val="6"/>
+  </w:num>
+  <w:num w:numId="10" w16cid:durableId="622999123">
+    <w:abstractNumId w:val="8"/>
   </w:num>
 </w:numbering>
 </file>
@@ -21839,7 +24032,7 @@
   <w:style w:type="paragraph" w:default="1" w:styleId="Normal">
     <w:name w:val="Normal"/>
     <w:qFormat/>
-    <w:rsid w:val="00BD01B1"/>
+    <w:rsid w:val="00241386"/>
   </w:style>
   <w:style w:type="paragraph" w:styleId="Heading1">
     <w:name w:val="heading 1"/>

</xml_diff>